<commit_message>
add some more info
</commit_message>
<xml_diff>
--- a/pplht.docx
+++ b/pplht.docx
@@ -5,256 +5,68 @@
     <w:p>
       <w:pPr>
         <w:pStyle w:val="Title"/>
-        <w:rPr>
-          <w:lang w:val="en-US"/>
-        </w:rPr>
       </w:pPr>
       <w:r>
-        <w:rPr>
-          <w:lang w:val="en-US"/>
-        </w:rPr>
         <w:t>Plan de Proyecto</w:t>
       </w:r>
     </w:p>
     <w:p>
       <w:pPr>
         <w:pStyle w:val="Subtitle"/>
-        <w:rPr>
-          <w:lang w:val="en-US"/>
-        </w:rPr>
       </w:pPr>
       <w:r>
-        <w:rPr>
-          <w:lang w:val="en-US"/>
-        </w:rPr>
         <w:t>TFG</w:t>
       </w:r>
     </w:p>
-    <w:p>
-      <w:pPr>
-        <w:rPr>
-          <w:lang w:val="en-US"/>
-        </w:rPr>
-      </w:pPr>
-    </w:p>
-    <w:p>
-      <w:pPr>
-        <w:rPr>
-          <w:lang w:val="en-US"/>
-        </w:rPr>
-      </w:pPr>
-    </w:p>
-    <w:p>
-      <w:pPr>
-        <w:rPr>
-          <w:lang w:val="en-US"/>
-        </w:rPr>
-      </w:pPr>
-    </w:p>
-    <w:p>
-      <w:pPr>
-        <w:rPr>
-          <w:lang w:val="en-US"/>
-        </w:rPr>
-      </w:pPr>
-    </w:p>
-    <w:p>
-      <w:pPr>
-        <w:rPr>
-          <w:lang w:val="en-US"/>
-        </w:rPr>
-      </w:pPr>
-    </w:p>
-    <w:p>
-      <w:pPr>
-        <w:rPr>
-          <w:lang w:val="en-US"/>
-        </w:rPr>
-      </w:pPr>
-    </w:p>
-    <w:p>
-      <w:pPr>
-        <w:rPr>
-          <w:lang w:val="en-US"/>
-        </w:rPr>
-      </w:pPr>
-    </w:p>
-    <w:p>
-      <w:pPr>
-        <w:rPr>
-          <w:lang w:val="en-US"/>
-        </w:rPr>
-      </w:pPr>
-    </w:p>
-    <w:p>
-      <w:pPr>
-        <w:rPr>
-          <w:lang w:val="en-US"/>
-        </w:rPr>
-      </w:pPr>
-    </w:p>
-    <w:p>
-      <w:pPr>
-        <w:rPr>
-          <w:lang w:val="en-US"/>
-        </w:rPr>
-      </w:pPr>
-    </w:p>
-    <w:p>
-      <w:pPr>
-        <w:rPr>
-          <w:lang w:val="en-US"/>
-        </w:rPr>
-      </w:pPr>
-    </w:p>
-    <w:p>
-      <w:pPr>
-        <w:rPr>
-          <w:lang w:val="en-US"/>
-        </w:rPr>
-      </w:pPr>
-    </w:p>
-    <w:p>
-      <w:pPr>
-        <w:rPr>
-          <w:lang w:val="en-US"/>
-        </w:rPr>
-      </w:pPr>
-    </w:p>
-    <w:p>
-      <w:pPr>
-        <w:rPr>
-          <w:lang w:val="en-US"/>
-        </w:rPr>
-      </w:pPr>
-    </w:p>
-    <w:p>
-      <w:pPr>
-        <w:rPr>
-          <w:lang w:val="en-US"/>
-        </w:rPr>
-      </w:pPr>
-    </w:p>
-    <w:p>
-      <w:pPr>
-        <w:rPr>
-          <w:lang w:val="en-US"/>
-        </w:rPr>
-      </w:pPr>
-    </w:p>
-    <w:p>
-      <w:pPr>
-        <w:rPr>
-          <w:lang w:val="en-US"/>
-        </w:rPr>
-      </w:pPr>
-    </w:p>
-    <w:p>
-      <w:pPr>
-        <w:rPr>
-          <w:lang w:val="en-US"/>
-        </w:rPr>
-      </w:pPr>
-    </w:p>
-    <w:p>
-      <w:pPr>
-        <w:rPr>
-          <w:lang w:val="en-US"/>
-        </w:rPr>
-      </w:pPr>
-    </w:p>
-    <w:p>
-      <w:pPr>
-        <w:rPr>
-          <w:lang w:val="en-US"/>
-        </w:rPr>
-      </w:pPr>
-    </w:p>
-    <w:p>
-      <w:pPr>
-        <w:rPr>
-          <w:lang w:val="en-US"/>
-        </w:rPr>
-      </w:pPr>
-    </w:p>
-    <w:p>
-      <w:pPr>
-        <w:rPr>
-          <w:lang w:val="en-US"/>
-        </w:rPr>
-      </w:pPr>
-    </w:p>
-    <w:p>
-      <w:pPr>
-        <w:rPr>
-          <w:lang w:val="en-US"/>
-        </w:rPr>
-      </w:pPr>
-    </w:p>
-    <w:p>
-      <w:pPr>
-        <w:rPr>
-          <w:lang w:val="en-US"/>
-        </w:rPr>
-      </w:pPr>
-    </w:p>
-    <w:p>
-      <w:pPr>
-        <w:rPr>
-          <w:lang w:val="en-US"/>
-        </w:rPr>
-      </w:pPr>
-    </w:p>
-    <w:p>
-      <w:pPr>
-        <w:rPr>
-          <w:lang w:val="en-US"/>
-        </w:rPr>
-      </w:pPr>
-    </w:p>
-    <w:p>
-      <w:pPr>
-        <w:rPr>
-          <w:lang w:val="en-US"/>
-        </w:rPr>
-      </w:pPr>
-    </w:p>
-    <w:p>
-      <w:pPr>
-        <w:rPr>
-          <w:lang w:val="en-US"/>
-        </w:rPr>
-      </w:pPr>
-    </w:p>
+    <w:p/>
+    <w:p/>
+    <w:p/>
+    <w:p/>
+    <w:p/>
+    <w:p/>
+    <w:p/>
+    <w:p/>
+    <w:p/>
+    <w:p/>
+    <w:p/>
+    <w:p/>
+    <w:p/>
+    <w:p/>
+    <w:p/>
+    <w:p/>
+    <w:p/>
+    <w:p/>
+    <w:p/>
+    <w:p/>
+    <w:p/>
+    <w:p/>
+    <w:p/>
+    <w:p/>
+    <w:p/>
+    <w:p/>
+    <w:p/>
+    <w:p/>
     <w:p>
       <w:pPr>
         <w:jc w:val="right"/>
-        <w:rPr>
-          <w:lang w:val="en-US"/>
-        </w:rPr>
       </w:pPr>
       <w:r>
-        <w:rPr>
-          <w:lang w:val="en-US"/>
-        </w:rPr>
         <w:t>Luis Hidalgo de Tena</w:t>
       </w:r>
     </w:p>
     <w:p>
-      <w:pPr>
-        <w:rPr>
-          <w:lang w:val="en-US"/>
-        </w:rPr>
-      </w:pPr>
       <w:r>
-        <w:rPr>
-          <w:lang w:val="en-US"/>
-        </w:rPr>
         <w:br w:type="page"/>
       </w:r>
     </w:p>
     <w:sdt>
       <w:sdtPr>
+        <w:rPr>
+          <w:rFonts w:asciiTheme="minorHAnsi" w:eastAsiaTheme="minorEastAsia" w:hAnsiTheme="minorHAnsi" w:cstheme="minorBidi"/>
+          <w:color w:val="auto"/>
+          <w:sz w:val="21"/>
+          <w:szCs w:val="21"/>
+        </w:rPr>
         <w:id w:val="1963074909"/>
         <w:docPartObj>
           <w:docPartGallery w:val="Table of Contents"/>
@@ -263,13 +75,9 @@
       </w:sdtPr>
       <w:sdtEndPr>
         <w:rPr>
-          <w:rFonts w:asciiTheme="minorHAnsi" w:eastAsiaTheme="minorEastAsia" w:hAnsiTheme="minorHAnsi" w:cstheme="minorBidi"/>
           <w:b/>
           <w:bCs/>
           <w:noProof/>
-          <w:color w:val="auto"/>
-          <w:sz w:val="21"/>
-          <w:szCs w:val="21"/>
         </w:rPr>
       </w:sdtEndPr>
       <w:sdtContent>
@@ -277,9 +85,11 @@
           <w:pPr>
             <w:pStyle w:val="TOCHeading"/>
           </w:pPr>
+          <w:proofErr w:type="spellStart"/>
           <w:r>
             <w:t>Contents</w:t>
           </w:r>
+          <w:proofErr w:type="spellEnd"/>
         </w:p>
         <w:p>
           <w:pPr>
@@ -1728,13 +1538,7 @@
               <w:rPr>
                 <w:color w:val="FFFFFF"/>
               </w:rPr>
-              <w:t>RF</w:t>
-            </w:r>
-            <w:r>
-              <w:rPr>
-                <w:color w:val="FFFFFF"/>
-              </w:rPr>
-              <w:t>-01</w:t>
+              <w:t>RF-01</w:t>
             </w:r>
           </w:p>
         </w:tc>
@@ -1768,13 +1572,7 @@
               <w:rPr>
                 <w:color w:val="FFFFFF"/>
               </w:rPr>
-              <w:t>Implementación e</w:t>
-            </w:r>
-            <w:r>
-              <w:rPr>
-                <w:color w:val="FFFFFF"/>
-              </w:rPr>
-              <w:t>ntrada de datos de recetas</w:t>
+              <w:t>Implementación entrada de datos de recetas</w:t>
             </w:r>
           </w:p>
         </w:tc>
@@ -2103,13 +1901,7 @@
               <w:rPr>
                 <w:color w:val="FFFFFF"/>
               </w:rPr>
-              <w:t>RF</w:t>
-            </w:r>
-            <w:r>
-              <w:rPr>
-                <w:color w:val="FFFFFF"/>
-              </w:rPr>
-              <w:t>-02</w:t>
+              <w:t>RF-02</w:t>
             </w:r>
           </w:p>
         </w:tc>
@@ -2398,13 +2190,7 @@
               <w:rPr>
                 <w:color w:val="FFFFFF"/>
               </w:rPr>
-              <w:t>RF</w:t>
-            </w:r>
-            <w:r>
-              <w:rPr>
-                <w:color w:val="FFFFFF"/>
-              </w:rPr>
-              <w:t>-03</w:t>
+              <w:t>RF-03</w:t>
             </w:r>
           </w:p>
         </w:tc>
@@ -2684,13 +2470,7 @@
               <w:rPr>
                 <w:color w:val="FFFFFF"/>
               </w:rPr>
-              <w:t>RF</w:t>
-            </w:r>
-            <w:r>
-              <w:rPr>
-                <w:color w:val="FFFFFF"/>
-              </w:rPr>
-              <w:t>-04</w:t>
+              <w:t>RF-04</w:t>
             </w:r>
           </w:p>
         </w:tc>
@@ -2931,6 +2711,588 @@
       </w:tr>
     </w:tbl>
     <w:p/>
+    <w:tbl>
+      <w:tblPr>
+        <w:tblW w:w="9000" w:type="dxa"/>
+        <w:tblInd w:w="100" w:type="dxa"/>
+        <w:tblBorders>
+          <w:top w:val="single" w:sz="8" w:space="0" w:color="FFFFFF"/>
+          <w:left w:val="single" w:sz="8" w:space="0" w:color="FFFFFF"/>
+          <w:bottom w:val="single" w:sz="8" w:space="0" w:color="FFFFFF"/>
+          <w:right w:val="single" w:sz="8" w:space="0" w:color="FFFFFF"/>
+          <w:insideH w:val="single" w:sz="8" w:space="0" w:color="FFFFFF"/>
+          <w:insideV w:val="single" w:sz="8" w:space="0" w:color="FFFFFF"/>
+        </w:tblBorders>
+        <w:tblLayout w:type="fixed"/>
+        <w:tblLook w:val="0600" w:firstRow="0" w:lastRow="0" w:firstColumn="0" w:lastColumn="0" w:noHBand="1" w:noVBand="1"/>
+      </w:tblPr>
+      <w:tblGrid>
+        <w:gridCol w:w="2085"/>
+        <w:gridCol w:w="6915"/>
+      </w:tblGrid>
+      <w:tr>
+        <w:tc>
+          <w:tcPr>
+            <w:tcW w:w="2085" w:type="dxa"/>
+            <w:shd w:val="clear" w:color="auto" w:fill="4BACC6"/>
+            <w:tcMar>
+              <w:top w:w="100" w:type="dxa"/>
+              <w:left w:w="100" w:type="dxa"/>
+              <w:bottom w:w="100" w:type="dxa"/>
+              <w:right w:w="100" w:type="dxa"/>
+            </w:tcMar>
+          </w:tcPr>
+          <w:p>
+            <w:pPr>
+              <w:widowControl w:val="0"/>
+              <w:spacing w:line="240" w:lineRule="auto"/>
+              <w:rPr>
+                <w:color w:val="FFFFFF"/>
+              </w:rPr>
+            </w:pPr>
+            <w:r>
+              <w:rPr>
+                <w:color w:val="FFFFFF"/>
+              </w:rPr>
+              <w:t>RF-0</w:t>
+            </w:r>
+            <w:r>
+              <w:rPr>
+                <w:color w:val="FFFFFF"/>
+              </w:rPr>
+              <w:t>5</w:t>
+            </w:r>
+          </w:p>
+        </w:tc>
+        <w:tc>
+          <w:tcPr>
+            <w:tcW w:w="6915" w:type="dxa"/>
+            <w:shd w:val="clear" w:color="auto" w:fill="4BACC6"/>
+            <w:tcMar>
+              <w:top w:w="100" w:type="dxa"/>
+              <w:left w:w="100" w:type="dxa"/>
+              <w:bottom w:w="100" w:type="dxa"/>
+              <w:right w:w="100" w:type="dxa"/>
+            </w:tcMar>
+          </w:tcPr>
+          <w:p>
+            <w:pPr>
+              <w:widowControl w:val="0"/>
+              <w:spacing w:line="240" w:lineRule="auto"/>
+              <w:rPr>
+                <w:color w:val="FFFFFF"/>
+              </w:rPr>
+            </w:pPr>
+            <w:r>
+              <w:rPr>
+                <w:color w:val="FFFFFF"/>
+              </w:rPr>
+              <w:t>Diseño del esquema de BBDD referente a los permisos</w:t>
+            </w:r>
+          </w:p>
+        </w:tc>
+      </w:tr>
+      <w:tr>
+        <w:tc>
+          <w:tcPr>
+            <w:tcW w:w="2085" w:type="dxa"/>
+            <w:shd w:val="clear" w:color="auto" w:fill="4BACC6"/>
+            <w:tcMar>
+              <w:top w:w="100" w:type="dxa"/>
+              <w:left w:w="100" w:type="dxa"/>
+              <w:bottom w:w="100" w:type="dxa"/>
+              <w:right w:w="100" w:type="dxa"/>
+            </w:tcMar>
+          </w:tcPr>
+          <w:p>
+            <w:pPr>
+              <w:widowControl w:val="0"/>
+              <w:spacing w:line="240" w:lineRule="auto"/>
+              <w:rPr>
+                <w:color w:val="FFFFFF"/>
+              </w:rPr>
+            </w:pPr>
+            <w:proofErr w:type="spellStart"/>
+            <w:r>
+              <w:rPr>
+                <w:color w:val="FFFFFF"/>
+              </w:rPr>
+              <w:t>Descritpción</w:t>
+            </w:r>
+            <w:proofErr w:type="spellEnd"/>
+          </w:p>
+        </w:tc>
+        <w:tc>
+          <w:tcPr>
+            <w:tcW w:w="6915" w:type="dxa"/>
+            <w:shd w:val="clear" w:color="auto" w:fill="A5D5E2"/>
+            <w:tcMar>
+              <w:top w:w="100" w:type="dxa"/>
+              <w:left w:w="100" w:type="dxa"/>
+              <w:bottom w:w="100" w:type="dxa"/>
+              <w:right w:w="100" w:type="dxa"/>
+            </w:tcMar>
+          </w:tcPr>
+          <w:p>
+            <w:pPr>
+              <w:widowControl w:val="0"/>
+              <w:spacing w:line="240" w:lineRule="auto"/>
+            </w:pPr>
+            <w:r>
+              <w:t xml:space="preserve">Los accesos y todo tipo de consideraciones de seguridad deberán ser centralizados en un esquema de </w:t>
+            </w:r>
+            <w:proofErr w:type="spellStart"/>
+            <w:r>
+              <w:t>bae</w:t>
+            </w:r>
+            <w:proofErr w:type="spellEnd"/>
+            <w:r>
+              <w:t xml:space="preserve"> de datos con el fin de simplificar y estandarizar los accesos.</w:t>
+            </w:r>
+          </w:p>
+        </w:tc>
+      </w:tr>
+      <w:tr>
+        <w:tc>
+          <w:tcPr>
+            <w:tcW w:w="2085" w:type="dxa"/>
+            <w:shd w:val="clear" w:color="auto" w:fill="4BACC6"/>
+            <w:tcMar>
+              <w:top w:w="100" w:type="dxa"/>
+              <w:left w:w="100" w:type="dxa"/>
+              <w:bottom w:w="100" w:type="dxa"/>
+              <w:right w:w="100" w:type="dxa"/>
+            </w:tcMar>
+          </w:tcPr>
+          <w:p>
+            <w:pPr>
+              <w:widowControl w:val="0"/>
+              <w:spacing w:line="240" w:lineRule="auto"/>
+              <w:rPr>
+                <w:color w:val="FFFFFF"/>
+              </w:rPr>
+            </w:pPr>
+            <w:r>
+              <w:rPr>
+                <w:color w:val="FFFFFF"/>
+              </w:rPr>
+              <w:t>Importancia</w:t>
+            </w:r>
+          </w:p>
+        </w:tc>
+        <w:tc>
+          <w:tcPr>
+            <w:tcW w:w="6915" w:type="dxa"/>
+            <w:shd w:val="clear" w:color="auto" w:fill="D2EAF1"/>
+            <w:tcMar>
+              <w:top w:w="100" w:type="dxa"/>
+              <w:left w:w="100" w:type="dxa"/>
+              <w:bottom w:w="100" w:type="dxa"/>
+              <w:right w:w="100" w:type="dxa"/>
+            </w:tcMar>
+          </w:tcPr>
+          <w:p>
+            <w:pPr>
+              <w:widowControl w:val="0"/>
+              <w:spacing w:line="240" w:lineRule="auto"/>
+            </w:pPr>
+            <w:r>
+              <w:t>Alta</w:t>
+            </w:r>
+          </w:p>
+        </w:tc>
+      </w:tr>
+      <w:tr>
+        <w:tc>
+          <w:tcPr>
+            <w:tcW w:w="2085" w:type="dxa"/>
+            <w:shd w:val="clear" w:color="auto" w:fill="4BACC6"/>
+            <w:tcMar>
+              <w:top w:w="100" w:type="dxa"/>
+              <w:left w:w="100" w:type="dxa"/>
+              <w:bottom w:w="100" w:type="dxa"/>
+              <w:right w:w="100" w:type="dxa"/>
+            </w:tcMar>
+          </w:tcPr>
+          <w:p>
+            <w:pPr>
+              <w:widowControl w:val="0"/>
+              <w:spacing w:line="240" w:lineRule="auto"/>
+              <w:rPr>
+                <w:color w:val="FFFFFF"/>
+              </w:rPr>
+            </w:pPr>
+            <w:r>
+              <w:rPr>
+                <w:color w:val="FFFFFF"/>
+              </w:rPr>
+              <w:t>Estado</w:t>
+            </w:r>
+          </w:p>
+        </w:tc>
+        <w:tc>
+          <w:tcPr>
+            <w:tcW w:w="6915" w:type="dxa"/>
+            <w:shd w:val="clear" w:color="auto" w:fill="A5D5E2"/>
+            <w:tcMar>
+              <w:top w:w="100" w:type="dxa"/>
+              <w:left w:w="100" w:type="dxa"/>
+              <w:bottom w:w="100" w:type="dxa"/>
+              <w:right w:w="100" w:type="dxa"/>
+            </w:tcMar>
+          </w:tcPr>
+          <w:p>
+            <w:pPr>
+              <w:widowControl w:val="0"/>
+              <w:spacing w:line="240" w:lineRule="auto"/>
+            </w:pPr>
+            <w:r>
+              <w:t>Planificada</w:t>
+            </w:r>
+          </w:p>
+        </w:tc>
+      </w:tr>
+      <w:tr>
+        <w:tc>
+          <w:tcPr>
+            <w:tcW w:w="2085" w:type="dxa"/>
+            <w:shd w:val="clear" w:color="auto" w:fill="4BACC6"/>
+            <w:tcMar>
+              <w:top w:w="100" w:type="dxa"/>
+              <w:left w:w="100" w:type="dxa"/>
+              <w:bottom w:w="100" w:type="dxa"/>
+              <w:right w:w="100" w:type="dxa"/>
+            </w:tcMar>
+          </w:tcPr>
+          <w:p>
+            <w:pPr>
+              <w:widowControl w:val="0"/>
+              <w:spacing w:line="240" w:lineRule="auto"/>
+              <w:rPr>
+                <w:color w:val="FFFFFF"/>
+              </w:rPr>
+            </w:pPr>
+            <w:r>
+              <w:rPr>
+                <w:color w:val="FFFFFF"/>
+              </w:rPr>
+              <w:t>Comentarios</w:t>
+            </w:r>
+          </w:p>
+        </w:tc>
+        <w:tc>
+          <w:tcPr>
+            <w:tcW w:w="6915" w:type="dxa"/>
+            <w:shd w:val="clear" w:color="auto" w:fill="D2EAF1"/>
+            <w:tcMar>
+              <w:top w:w="100" w:type="dxa"/>
+              <w:left w:w="100" w:type="dxa"/>
+              <w:bottom w:w="100" w:type="dxa"/>
+              <w:right w:w="100" w:type="dxa"/>
+            </w:tcMar>
+          </w:tcPr>
+          <w:p>
+            <w:pPr>
+              <w:widowControl w:val="0"/>
+              <w:spacing w:line="240" w:lineRule="auto"/>
+            </w:pPr>
+          </w:p>
+        </w:tc>
+      </w:tr>
+    </w:tbl>
+    <w:p/>
+    <w:tbl>
+      <w:tblPr>
+        <w:tblW w:w="9000" w:type="dxa"/>
+        <w:tblInd w:w="100" w:type="dxa"/>
+        <w:tblBorders>
+          <w:top w:val="single" w:sz="8" w:space="0" w:color="FFFFFF"/>
+          <w:left w:val="single" w:sz="8" w:space="0" w:color="FFFFFF"/>
+          <w:bottom w:val="single" w:sz="8" w:space="0" w:color="FFFFFF"/>
+          <w:right w:val="single" w:sz="8" w:space="0" w:color="FFFFFF"/>
+          <w:insideH w:val="single" w:sz="8" w:space="0" w:color="FFFFFF"/>
+          <w:insideV w:val="single" w:sz="8" w:space="0" w:color="FFFFFF"/>
+        </w:tblBorders>
+        <w:tblLayout w:type="fixed"/>
+        <w:tblLook w:val="0600" w:firstRow="0" w:lastRow="0" w:firstColumn="0" w:lastColumn="0" w:noHBand="1" w:noVBand="1"/>
+      </w:tblPr>
+      <w:tblGrid>
+        <w:gridCol w:w="2085"/>
+        <w:gridCol w:w="6915"/>
+      </w:tblGrid>
+      <w:tr>
+        <w:tc>
+          <w:tcPr>
+            <w:tcW w:w="2085" w:type="dxa"/>
+            <w:shd w:val="clear" w:color="auto" w:fill="4BACC6"/>
+            <w:tcMar>
+              <w:top w:w="100" w:type="dxa"/>
+              <w:left w:w="100" w:type="dxa"/>
+              <w:bottom w:w="100" w:type="dxa"/>
+              <w:right w:w="100" w:type="dxa"/>
+            </w:tcMar>
+          </w:tcPr>
+          <w:p>
+            <w:pPr>
+              <w:widowControl w:val="0"/>
+              <w:spacing w:line="240" w:lineRule="auto"/>
+              <w:rPr>
+                <w:color w:val="FFFFFF"/>
+              </w:rPr>
+            </w:pPr>
+            <w:r>
+              <w:rPr>
+                <w:color w:val="FFFFFF"/>
+              </w:rPr>
+              <w:lastRenderedPageBreak/>
+              <w:t>RF-0</w:t>
+            </w:r>
+            <w:r>
+              <w:rPr>
+                <w:color w:val="FFFFFF"/>
+              </w:rPr>
+              <w:t>6</w:t>
+            </w:r>
+          </w:p>
+        </w:tc>
+        <w:tc>
+          <w:tcPr>
+            <w:tcW w:w="6915" w:type="dxa"/>
+            <w:shd w:val="clear" w:color="auto" w:fill="4BACC6"/>
+            <w:tcMar>
+              <w:top w:w="100" w:type="dxa"/>
+              <w:left w:w="100" w:type="dxa"/>
+              <w:bottom w:w="100" w:type="dxa"/>
+              <w:right w:w="100" w:type="dxa"/>
+            </w:tcMar>
+          </w:tcPr>
+          <w:p>
+            <w:pPr>
+              <w:widowControl w:val="0"/>
+              <w:spacing w:line="240" w:lineRule="auto"/>
+              <w:rPr>
+                <w:color w:val="FFFFFF"/>
+              </w:rPr>
+            </w:pPr>
+            <w:r>
+              <w:rPr>
+                <w:color w:val="FFFFFF"/>
+              </w:rPr>
+              <w:t>El formulario de registro deberá ser accesible desde la web siempre que se esté sin logar</w:t>
+            </w:r>
+            <w:bookmarkStart w:id="1" w:name="_GoBack"/>
+            <w:bookmarkEnd w:id="1"/>
+          </w:p>
+        </w:tc>
+      </w:tr>
+      <w:tr>
+        <w:tc>
+          <w:tcPr>
+            <w:tcW w:w="2085" w:type="dxa"/>
+            <w:shd w:val="clear" w:color="auto" w:fill="4BACC6"/>
+            <w:tcMar>
+              <w:top w:w="100" w:type="dxa"/>
+              <w:left w:w="100" w:type="dxa"/>
+              <w:bottom w:w="100" w:type="dxa"/>
+              <w:right w:w="100" w:type="dxa"/>
+            </w:tcMar>
+          </w:tcPr>
+          <w:p>
+            <w:pPr>
+              <w:widowControl w:val="0"/>
+              <w:spacing w:line="240" w:lineRule="auto"/>
+              <w:rPr>
+                <w:color w:val="FFFFFF"/>
+              </w:rPr>
+            </w:pPr>
+            <w:proofErr w:type="spellStart"/>
+            <w:r>
+              <w:rPr>
+                <w:color w:val="FFFFFF"/>
+              </w:rPr>
+              <w:t>Descritpción</w:t>
+            </w:r>
+            <w:proofErr w:type="spellEnd"/>
+          </w:p>
+        </w:tc>
+        <w:tc>
+          <w:tcPr>
+            <w:tcW w:w="6915" w:type="dxa"/>
+            <w:shd w:val="clear" w:color="auto" w:fill="A5D5E2"/>
+            <w:tcMar>
+              <w:top w:w="100" w:type="dxa"/>
+              <w:left w:w="100" w:type="dxa"/>
+              <w:bottom w:w="100" w:type="dxa"/>
+              <w:right w:w="100" w:type="dxa"/>
+            </w:tcMar>
+          </w:tcPr>
+          <w:p>
+            <w:pPr>
+              <w:widowControl w:val="0"/>
+              <w:spacing w:line="240" w:lineRule="auto"/>
+            </w:pPr>
+            <w:r>
+              <w:t xml:space="preserve">Los accesos y todo tipo de consideraciones de seguridad deberán ser centralizados en un esquema de </w:t>
+            </w:r>
+            <w:proofErr w:type="spellStart"/>
+            <w:r>
+              <w:t>bae</w:t>
+            </w:r>
+            <w:proofErr w:type="spellEnd"/>
+            <w:r>
+              <w:t xml:space="preserve"> de datos con el fin de simplificar y estandarizar los accesos.</w:t>
+            </w:r>
+          </w:p>
+        </w:tc>
+      </w:tr>
+      <w:tr>
+        <w:tc>
+          <w:tcPr>
+            <w:tcW w:w="2085" w:type="dxa"/>
+            <w:shd w:val="clear" w:color="auto" w:fill="4BACC6"/>
+            <w:tcMar>
+              <w:top w:w="100" w:type="dxa"/>
+              <w:left w:w="100" w:type="dxa"/>
+              <w:bottom w:w="100" w:type="dxa"/>
+              <w:right w:w="100" w:type="dxa"/>
+            </w:tcMar>
+          </w:tcPr>
+          <w:p>
+            <w:pPr>
+              <w:widowControl w:val="0"/>
+              <w:spacing w:line="240" w:lineRule="auto"/>
+              <w:rPr>
+                <w:color w:val="FFFFFF"/>
+              </w:rPr>
+            </w:pPr>
+            <w:r>
+              <w:rPr>
+                <w:color w:val="FFFFFF"/>
+              </w:rPr>
+              <w:t>Importancia</w:t>
+            </w:r>
+          </w:p>
+        </w:tc>
+        <w:tc>
+          <w:tcPr>
+            <w:tcW w:w="6915" w:type="dxa"/>
+            <w:shd w:val="clear" w:color="auto" w:fill="D2EAF1"/>
+            <w:tcMar>
+              <w:top w:w="100" w:type="dxa"/>
+              <w:left w:w="100" w:type="dxa"/>
+              <w:bottom w:w="100" w:type="dxa"/>
+              <w:right w:w="100" w:type="dxa"/>
+            </w:tcMar>
+          </w:tcPr>
+          <w:p>
+            <w:pPr>
+              <w:widowControl w:val="0"/>
+              <w:spacing w:line="240" w:lineRule="auto"/>
+            </w:pPr>
+            <w:r>
+              <w:t>Alta</w:t>
+            </w:r>
+          </w:p>
+        </w:tc>
+      </w:tr>
+      <w:tr>
+        <w:tc>
+          <w:tcPr>
+            <w:tcW w:w="2085" w:type="dxa"/>
+            <w:shd w:val="clear" w:color="auto" w:fill="4BACC6"/>
+            <w:tcMar>
+              <w:top w:w="100" w:type="dxa"/>
+              <w:left w:w="100" w:type="dxa"/>
+              <w:bottom w:w="100" w:type="dxa"/>
+              <w:right w:w="100" w:type="dxa"/>
+            </w:tcMar>
+          </w:tcPr>
+          <w:p>
+            <w:pPr>
+              <w:widowControl w:val="0"/>
+              <w:spacing w:line="240" w:lineRule="auto"/>
+              <w:rPr>
+                <w:color w:val="FFFFFF"/>
+              </w:rPr>
+            </w:pPr>
+            <w:r>
+              <w:rPr>
+                <w:color w:val="FFFFFF"/>
+              </w:rPr>
+              <w:t>Estado</w:t>
+            </w:r>
+          </w:p>
+        </w:tc>
+        <w:tc>
+          <w:tcPr>
+            <w:tcW w:w="6915" w:type="dxa"/>
+            <w:shd w:val="clear" w:color="auto" w:fill="A5D5E2"/>
+            <w:tcMar>
+              <w:top w:w="100" w:type="dxa"/>
+              <w:left w:w="100" w:type="dxa"/>
+              <w:bottom w:w="100" w:type="dxa"/>
+              <w:right w:w="100" w:type="dxa"/>
+            </w:tcMar>
+          </w:tcPr>
+          <w:p>
+            <w:pPr>
+              <w:widowControl w:val="0"/>
+              <w:spacing w:line="240" w:lineRule="auto"/>
+            </w:pPr>
+            <w:r>
+              <w:t>Planificada</w:t>
+            </w:r>
+          </w:p>
+        </w:tc>
+      </w:tr>
+      <w:tr>
+        <w:tc>
+          <w:tcPr>
+            <w:tcW w:w="2085" w:type="dxa"/>
+            <w:shd w:val="clear" w:color="auto" w:fill="4BACC6"/>
+            <w:tcMar>
+              <w:top w:w="100" w:type="dxa"/>
+              <w:left w:w="100" w:type="dxa"/>
+              <w:bottom w:w="100" w:type="dxa"/>
+              <w:right w:w="100" w:type="dxa"/>
+            </w:tcMar>
+          </w:tcPr>
+          <w:p>
+            <w:pPr>
+              <w:widowControl w:val="0"/>
+              <w:spacing w:line="240" w:lineRule="auto"/>
+              <w:rPr>
+                <w:color w:val="FFFFFF"/>
+              </w:rPr>
+            </w:pPr>
+            <w:r>
+              <w:rPr>
+                <w:color w:val="FFFFFF"/>
+              </w:rPr>
+              <w:t>Comentarios</w:t>
+            </w:r>
+          </w:p>
+        </w:tc>
+        <w:tc>
+          <w:tcPr>
+            <w:tcW w:w="6915" w:type="dxa"/>
+            <w:shd w:val="clear" w:color="auto" w:fill="D2EAF1"/>
+            <w:tcMar>
+              <w:top w:w="100" w:type="dxa"/>
+              <w:left w:w="100" w:type="dxa"/>
+              <w:bottom w:w="100" w:type="dxa"/>
+              <w:right w:w="100" w:type="dxa"/>
+            </w:tcMar>
+          </w:tcPr>
+          <w:p>
+            <w:pPr>
+              <w:widowControl w:val="0"/>
+              <w:spacing w:line="240" w:lineRule="auto"/>
+            </w:pPr>
+          </w:p>
+        </w:tc>
+      </w:tr>
+    </w:tbl>
     <w:p>
       <w:r>
         <w:br w:type="page"/>
@@ -2942,12 +3304,7 @@
       </w:pPr>
       <w:r>
         <w:lastRenderedPageBreak/>
-        <w:t>Requisitos no funcional</w:t>
-      </w:r>
-      <w:bookmarkStart w:id="1" w:name="_GoBack"/>
-      <w:bookmarkEnd w:id="1"/>
-      <w:r>
-        <w:t>es</w:t>
+        <w:t>Requisitos no funcionales</w:t>
       </w:r>
     </w:p>
     <w:tbl>
@@ -2993,34 +3350,52 @@
               <w:rPr>
                 <w:color w:val="FFFFFF"/>
               </w:rPr>
-              <w:t>RF-04</w:t>
-            </w:r>
-          </w:p>
-        </w:tc>
-        <w:tc>
-          <w:tcPr>
-            <w:tcW w:w="6915" w:type="dxa"/>
-            <w:shd w:val="clear" w:color="auto" w:fill="4BACC6"/>
-            <w:tcMar>
-              <w:top w:w="100" w:type="dxa"/>
-              <w:left w:w="100" w:type="dxa"/>
-              <w:bottom w:w="100" w:type="dxa"/>
-              <w:right w:w="100" w:type="dxa"/>
-            </w:tcMar>
-          </w:tcPr>
-          <w:p>
-            <w:pPr>
-              <w:widowControl w:val="0"/>
-              <w:spacing w:line="240" w:lineRule="auto"/>
-              <w:rPr>
-                <w:color w:val="FFFFFF"/>
-              </w:rPr>
-            </w:pPr>
-            <w:r>
-              <w:rPr>
-                <w:color w:val="FFFFFF"/>
-              </w:rPr>
-              <w:t>Diseño del esquema de BBDD referente a los permisos</w:t>
+              <w:t>R</w:t>
+            </w:r>
+            <w:r>
+              <w:rPr>
+                <w:color w:val="FFFFFF"/>
+              </w:rPr>
+              <w:t>N</w:t>
+            </w:r>
+            <w:r>
+              <w:rPr>
+                <w:color w:val="FFFFFF"/>
+              </w:rPr>
+              <w:t>F-</w:t>
+            </w:r>
+            <w:r>
+              <w:rPr>
+                <w:color w:val="FFFFFF"/>
+              </w:rPr>
+              <w:t>01</w:t>
+            </w:r>
+          </w:p>
+        </w:tc>
+        <w:tc>
+          <w:tcPr>
+            <w:tcW w:w="6915" w:type="dxa"/>
+            <w:shd w:val="clear" w:color="auto" w:fill="4BACC6"/>
+            <w:tcMar>
+              <w:top w:w="100" w:type="dxa"/>
+              <w:left w:w="100" w:type="dxa"/>
+              <w:bottom w:w="100" w:type="dxa"/>
+              <w:right w:w="100" w:type="dxa"/>
+            </w:tcMar>
+          </w:tcPr>
+          <w:p>
+            <w:pPr>
+              <w:widowControl w:val="0"/>
+              <w:spacing w:line="240" w:lineRule="auto"/>
+              <w:rPr>
+                <w:color w:val="FFFFFF"/>
+              </w:rPr>
+            </w:pPr>
+            <w:r>
+              <w:rPr>
+                <w:color w:val="FFFFFF"/>
+              </w:rPr>
+              <w:t xml:space="preserve">Estructura del sistema de permisos </w:t>
             </w:r>
           </w:p>
         </w:tc>
@@ -3072,15 +3447,346 @@
               <w:spacing w:line="240" w:lineRule="auto"/>
             </w:pPr>
             <w:r>
-              <w:t xml:space="preserve">Los accesos y todo tipo de consideraciones de seguridad deberán ser centralizados en un esquema de </w:t>
+              <w:t xml:space="preserve">La seguridad será gestionada por </w:t>
             </w:r>
             <w:proofErr w:type="spellStart"/>
             <w:r>
-              <w:t>bae</w:t>
+              <w:t>spring</w:t>
             </w:r>
             <w:proofErr w:type="spellEnd"/>
             <w:r>
-              <w:t xml:space="preserve"> de datos con el fin de simplificar y estandarizar los accesos.</w:t>
+              <w:t xml:space="preserve"> </w:t>
+            </w:r>
+            <w:proofErr w:type="spellStart"/>
+            <w:r>
+              <w:t>security</w:t>
+            </w:r>
+            <w:proofErr w:type="spellEnd"/>
+            <w:r>
+              <w:t>, lo cual impone la necesidad de que le sistema de permisos tenga la estructura adecuada</w:t>
+            </w:r>
+          </w:p>
+        </w:tc>
+      </w:tr>
+      <w:tr>
+        <w:tc>
+          <w:tcPr>
+            <w:tcW w:w="2085" w:type="dxa"/>
+            <w:shd w:val="clear" w:color="auto" w:fill="4BACC6"/>
+            <w:tcMar>
+              <w:top w:w="100" w:type="dxa"/>
+              <w:left w:w="100" w:type="dxa"/>
+              <w:bottom w:w="100" w:type="dxa"/>
+              <w:right w:w="100" w:type="dxa"/>
+            </w:tcMar>
+          </w:tcPr>
+          <w:p>
+            <w:pPr>
+              <w:widowControl w:val="0"/>
+              <w:spacing w:line="240" w:lineRule="auto"/>
+              <w:rPr>
+                <w:color w:val="FFFFFF"/>
+              </w:rPr>
+            </w:pPr>
+            <w:r>
+              <w:rPr>
+                <w:color w:val="FFFFFF"/>
+              </w:rPr>
+              <w:t>Importancia</w:t>
+            </w:r>
+          </w:p>
+        </w:tc>
+        <w:tc>
+          <w:tcPr>
+            <w:tcW w:w="6915" w:type="dxa"/>
+            <w:shd w:val="clear" w:color="auto" w:fill="D2EAF1"/>
+            <w:tcMar>
+              <w:top w:w="100" w:type="dxa"/>
+              <w:left w:w="100" w:type="dxa"/>
+              <w:bottom w:w="100" w:type="dxa"/>
+              <w:right w:w="100" w:type="dxa"/>
+            </w:tcMar>
+          </w:tcPr>
+          <w:p>
+            <w:pPr>
+              <w:widowControl w:val="0"/>
+              <w:spacing w:line="240" w:lineRule="auto"/>
+            </w:pPr>
+            <w:r>
+              <w:t>Alta</w:t>
+            </w:r>
+          </w:p>
+        </w:tc>
+      </w:tr>
+      <w:tr>
+        <w:tc>
+          <w:tcPr>
+            <w:tcW w:w="2085" w:type="dxa"/>
+            <w:shd w:val="clear" w:color="auto" w:fill="4BACC6"/>
+            <w:tcMar>
+              <w:top w:w="100" w:type="dxa"/>
+              <w:left w:w="100" w:type="dxa"/>
+              <w:bottom w:w="100" w:type="dxa"/>
+              <w:right w:w="100" w:type="dxa"/>
+            </w:tcMar>
+          </w:tcPr>
+          <w:p>
+            <w:pPr>
+              <w:widowControl w:val="0"/>
+              <w:spacing w:line="240" w:lineRule="auto"/>
+              <w:rPr>
+                <w:color w:val="FFFFFF"/>
+              </w:rPr>
+            </w:pPr>
+            <w:r>
+              <w:rPr>
+                <w:color w:val="FFFFFF"/>
+              </w:rPr>
+              <w:t>Estado</w:t>
+            </w:r>
+          </w:p>
+        </w:tc>
+        <w:tc>
+          <w:tcPr>
+            <w:tcW w:w="6915" w:type="dxa"/>
+            <w:shd w:val="clear" w:color="auto" w:fill="A5D5E2"/>
+            <w:tcMar>
+              <w:top w:w="100" w:type="dxa"/>
+              <w:left w:w="100" w:type="dxa"/>
+              <w:bottom w:w="100" w:type="dxa"/>
+              <w:right w:w="100" w:type="dxa"/>
+            </w:tcMar>
+          </w:tcPr>
+          <w:p>
+            <w:pPr>
+              <w:widowControl w:val="0"/>
+              <w:spacing w:line="240" w:lineRule="auto"/>
+            </w:pPr>
+            <w:r>
+              <w:t>Planificada</w:t>
+            </w:r>
+          </w:p>
+        </w:tc>
+      </w:tr>
+      <w:tr>
+        <w:tc>
+          <w:tcPr>
+            <w:tcW w:w="2085" w:type="dxa"/>
+            <w:shd w:val="clear" w:color="auto" w:fill="4BACC6"/>
+            <w:tcMar>
+              <w:top w:w="100" w:type="dxa"/>
+              <w:left w:w="100" w:type="dxa"/>
+              <w:bottom w:w="100" w:type="dxa"/>
+              <w:right w:w="100" w:type="dxa"/>
+            </w:tcMar>
+          </w:tcPr>
+          <w:p>
+            <w:pPr>
+              <w:widowControl w:val="0"/>
+              <w:spacing w:line="240" w:lineRule="auto"/>
+              <w:rPr>
+                <w:color w:val="FFFFFF"/>
+              </w:rPr>
+            </w:pPr>
+            <w:r>
+              <w:rPr>
+                <w:color w:val="FFFFFF"/>
+              </w:rPr>
+              <w:t>Comentarios</w:t>
+            </w:r>
+          </w:p>
+        </w:tc>
+        <w:tc>
+          <w:tcPr>
+            <w:tcW w:w="6915" w:type="dxa"/>
+            <w:shd w:val="clear" w:color="auto" w:fill="D2EAF1"/>
+            <w:tcMar>
+              <w:top w:w="100" w:type="dxa"/>
+              <w:left w:w="100" w:type="dxa"/>
+              <w:bottom w:w="100" w:type="dxa"/>
+              <w:right w:w="100" w:type="dxa"/>
+            </w:tcMar>
+          </w:tcPr>
+          <w:p>
+            <w:pPr>
+              <w:widowControl w:val="0"/>
+              <w:spacing w:line="240" w:lineRule="auto"/>
+            </w:pPr>
+            <w:r>
+              <w:t xml:space="preserve">La interfaz </w:t>
+            </w:r>
+            <w:proofErr w:type="spellStart"/>
+            <w:r>
+              <w:t>customAuthentificationProvider</w:t>
+            </w:r>
+            <w:proofErr w:type="spellEnd"/>
+            <w:r>
+              <w:t xml:space="preserve"> nos permite hacer e</w:t>
+            </w:r>
+            <w:r>
+              <w:t>sto</w:t>
+            </w:r>
+          </w:p>
+        </w:tc>
+      </w:tr>
+    </w:tbl>
+    <w:p/>
+    <w:tbl>
+      <w:tblPr>
+        <w:tblW w:w="9000" w:type="dxa"/>
+        <w:tblInd w:w="100" w:type="dxa"/>
+        <w:tblBorders>
+          <w:top w:val="single" w:sz="8" w:space="0" w:color="FFFFFF"/>
+          <w:left w:val="single" w:sz="8" w:space="0" w:color="FFFFFF"/>
+          <w:bottom w:val="single" w:sz="8" w:space="0" w:color="FFFFFF"/>
+          <w:right w:val="single" w:sz="8" w:space="0" w:color="FFFFFF"/>
+          <w:insideH w:val="single" w:sz="8" w:space="0" w:color="FFFFFF"/>
+          <w:insideV w:val="single" w:sz="8" w:space="0" w:color="FFFFFF"/>
+        </w:tblBorders>
+        <w:tblLayout w:type="fixed"/>
+        <w:tblLook w:val="0600" w:firstRow="0" w:lastRow="0" w:firstColumn="0" w:lastColumn="0" w:noHBand="1" w:noVBand="1"/>
+      </w:tblPr>
+      <w:tblGrid>
+        <w:gridCol w:w="2085"/>
+        <w:gridCol w:w="6915"/>
+      </w:tblGrid>
+      <w:tr>
+        <w:tc>
+          <w:tcPr>
+            <w:tcW w:w="2085" w:type="dxa"/>
+            <w:shd w:val="clear" w:color="auto" w:fill="4BACC6"/>
+            <w:tcMar>
+              <w:top w:w="100" w:type="dxa"/>
+              <w:left w:w="100" w:type="dxa"/>
+              <w:bottom w:w="100" w:type="dxa"/>
+              <w:right w:w="100" w:type="dxa"/>
+            </w:tcMar>
+          </w:tcPr>
+          <w:p>
+            <w:pPr>
+              <w:widowControl w:val="0"/>
+              <w:spacing w:line="240" w:lineRule="auto"/>
+              <w:rPr>
+                <w:color w:val="FFFFFF"/>
+              </w:rPr>
+            </w:pPr>
+            <w:r>
+              <w:rPr>
+                <w:color w:val="FFFFFF"/>
+              </w:rPr>
+              <w:t>RNF-0</w:t>
+            </w:r>
+            <w:r>
+              <w:rPr>
+                <w:color w:val="FFFFFF"/>
+              </w:rPr>
+              <w:t>2</w:t>
+            </w:r>
+          </w:p>
+        </w:tc>
+        <w:tc>
+          <w:tcPr>
+            <w:tcW w:w="6915" w:type="dxa"/>
+            <w:shd w:val="clear" w:color="auto" w:fill="4BACC6"/>
+            <w:tcMar>
+              <w:top w:w="100" w:type="dxa"/>
+              <w:left w:w="100" w:type="dxa"/>
+              <w:bottom w:w="100" w:type="dxa"/>
+              <w:right w:w="100" w:type="dxa"/>
+            </w:tcMar>
+          </w:tcPr>
+          <w:p>
+            <w:pPr>
+              <w:widowControl w:val="0"/>
+              <w:spacing w:line="240" w:lineRule="auto"/>
+              <w:rPr>
+                <w:color w:val="FFFFFF"/>
+              </w:rPr>
+            </w:pPr>
+            <w:r>
+              <w:rPr>
+                <w:color w:val="FFFFFF"/>
+              </w:rPr>
+              <w:t xml:space="preserve">Uso de </w:t>
+            </w:r>
+            <w:proofErr w:type="spellStart"/>
+            <w:r>
+              <w:rPr>
+                <w:color w:val="FFFFFF"/>
+              </w:rPr>
+              <w:t>postgresql</w:t>
+            </w:r>
+            <w:proofErr w:type="spellEnd"/>
+            <w:r>
+              <w:rPr>
+                <w:color w:val="FFFFFF"/>
+              </w:rPr>
+              <w:t xml:space="preserve"> para la persistencia</w:t>
+            </w:r>
+          </w:p>
+        </w:tc>
+      </w:tr>
+      <w:tr>
+        <w:tc>
+          <w:tcPr>
+            <w:tcW w:w="2085" w:type="dxa"/>
+            <w:shd w:val="clear" w:color="auto" w:fill="4BACC6"/>
+            <w:tcMar>
+              <w:top w:w="100" w:type="dxa"/>
+              <w:left w:w="100" w:type="dxa"/>
+              <w:bottom w:w="100" w:type="dxa"/>
+              <w:right w:w="100" w:type="dxa"/>
+            </w:tcMar>
+          </w:tcPr>
+          <w:p>
+            <w:pPr>
+              <w:widowControl w:val="0"/>
+              <w:spacing w:line="240" w:lineRule="auto"/>
+              <w:rPr>
+                <w:color w:val="FFFFFF"/>
+              </w:rPr>
+            </w:pPr>
+            <w:proofErr w:type="spellStart"/>
+            <w:r>
+              <w:rPr>
+                <w:color w:val="FFFFFF"/>
+              </w:rPr>
+              <w:t>Descritpción</w:t>
+            </w:r>
+            <w:proofErr w:type="spellEnd"/>
+          </w:p>
+        </w:tc>
+        <w:tc>
+          <w:tcPr>
+            <w:tcW w:w="6915" w:type="dxa"/>
+            <w:shd w:val="clear" w:color="auto" w:fill="A5D5E2"/>
+            <w:tcMar>
+              <w:top w:w="100" w:type="dxa"/>
+              <w:left w:w="100" w:type="dxa"/>
+              <w:bottom w:w="100" w:type="dxa"/>
+              <w:right w:w="100" w:type="dxa"/>
+            </w:tcMar>
+          </w:tcPr>
+          <w:p>
+            <w:pPr>
+              <w:widowControl w:val="0"/>
+              <w:spacing w:line="240" w:lineRule="auto"/>
+            </w:pPr>
+            <w:proofErr w:type="spellStart"/>
+            <w:r>
+              <w:t>Postgresql</w:t>
+            </w:r>
+            <w:proofErr w:type="spellEnd"/>
+            <w:r>
+              <w:t xml:space="preserve"> tiene una estructura y un </w:t>
+            </w:r>
+            <w:proofErr w:type="spellStart"/>
+            <w:r>
+              <w:t>sql</w:t>
+            </w:r>
+            <w:proofErr w:type="spellEnd"/>
+            <w:r>
+              <w:t xml:space="preserve"> muy similar al de Oracle lo cual me reducirá las horas de desarrollo.</w:t>
             </w:r>
           </w:p>
         </w:tc>
@@ -4875,7 +5581,7 @@
 </file>
 
 <file path=customXml/itemProps1.xml><?xml version="1.0" encoding="utf-8"?>
-<ds:datastoreItem xmlns:ds="http://schemas.openxmlformats.org/officeDocument/2006/customXml" ds:itemID="{B94A21E8-8A59-4020-B6FF-C0218A3E6E67}">
+<ds:datastoreItem xmlns:ds="http://schemas.openxmlformats.org/officeDocument/2006/customXml" ds:itemID="{C7D332FE-D2B7-460A-8382-03E496DBD3D8}">
   <ds:schemaRefs>
     <ds:schemaRef ds:uri="http://schemas.openxmlformats.org/officeDocument/2006/bibliography"/>
   </ds:schemaRefs>

</xml_diff>

<commit_message>
primera version del diagrama y pequeños camibios al documento
</commit_message>
<xml_diff>
--- a/pplht.docx
+++ b/pplht.docx
@@ -95,10 +95,14 @@
           <w:pPr>
             <w:pStyle w:val="TOC1"/>
             <w:tabs>
+              <w:tab w:val="left" w:pos="440"/>
               <w:tab w:val="right" w:leader="dot" w:pos="8494"/>
             </w:tabs>
             <w:rPr>
               <w:noProof/>
+              <w:sz w:val="22"/>
+              <w:szCs w:val="22"/>
+              <w:lang w:eastAsia="es-ES"/>
             </w:rPr>
           </w:pPr>
           <w:r>
@@ -125,12 +129,27 @@
             </w:rPr>
             <w:fldChar w:fldCharType="separate"/>
           </w:r>
-          <w:hyperlink w:anchor="_Toc526958455" w:history="1">
+          <w:hyperlink w:anchor="_Toc527132904" w:history="1">
             <w:r>
               <w:rPr>
                 <w:rStyle w:val="Hyperlink"/>
                 <w:noProof/>
-                <w:lang w:val="en-US"/>
+              </w:rPr>
+              <w:t>1.</w:t>
+            </w:r>
+            <w:r>
+              <w:rPr>
+                <w:noProof/>
+                <w:sz w:val="22"/>
+                <w:szCs w:val="22"/>
+                <w:lang w:eastAsia="es-ES"/>
+              </w:rPr>
+              <w:tab/>
+            </w:r>
+            <w:r>
+              <w:rPr>
+                <w:rStyle w:val="Hyperlink"/>
+                <w:noProof/>
               </w:rPr>
               <w:t>Introduccion</w:t>
             </w:r>
@@ -153,7 +172,7 @@
                 <w:noProof/>
                 <w:webHidden/>
               </w:rPr>
-              <w:instrText xml:space="preserve"> PAGEREF _Toc526958455 \h </w:instrText>
+              <w:instrText xml:space="preserve"> PAGEREF _Toc527132904 \h </w:instrText>
             </w:r>
             <w:r>
               <w:rPr>
@@ -173,7 +192,423 @@
                 <w:noProof/>
                 <w:webHidden/>
               </w:rPr>
+              <w:t>3</w:t>
+            </w:r>
+            <w:r>
+              <w:rPr>
+                <w:noProof/>
+                <w:webHidden/>
+              </w:rPr>
+              <w:fldChar w:fldCharType="end"/>
+            </w:r>
+          </w:hyperlink>
+        </w:p>
+        <w:p>
+          <w:pPr>
+            <w:pStyle w:val="TOC2"/>
+            <w:tabs>
+              <w:tab w:val="left" w:pos="660"/>
+              <w:tab w:val="right" w:leader="dot" w:pos="8494"/>
+            </w:tabs>
+            <w:rPr>
+              <w:noProof/>
+            </w:rPr>
+          </w:pPr>
+          <w:hyperlink w:anchor="_Toc527132905" w:history="1">
+            <w:r>
+              <w:rPr>
+                <w:rStyle w:val="Hyperlink"/>
+                <w:noProof/>
+              </w:rPr>
+              <w:t>1.</w:t>
+            </w:r>
+            <w:r>
+              <w:rPr>
+                <w:noProof/>
+              </w:rPr>
+              <w:tab/>
+            </w:r>
+            <w:r>
+              <w:rPr>
+                <w:rStyle w:val="Hyperlink"/>
+                <w:noProof/>
+              </w:rPr>
+              <w:t>Estado del arte</w:t>
+            </w:r>
+            <w:r>
+              <w:rPr>
+                <w:noProof/>
+                <w:webHidden/>
+              </w:rPr>
+              <w:tab/>
+            </w:r>
+            <w:r>
+              <w:rPr>
+                <w:noProof/>
+                <w:webHidden/>
+              </w:rPr>
+              <w:fldChar w:fldCharType="begin"/>
+            </w:r>
+            <w:r>
+              <w:rPr>
+                <w:noProof/>
+                <w:webHidden/>
+              </w:rPr>
+              <w:instrText xml:space="preserve"> PAGEREF _Toc527132905 \h </w:instrText>
+            </w:r>
+            <w:r>
+              <w:rPr>
+                <w:noProof/>
+                <w:webHidden/>
+              </w:rPr>
+            </w:r>
+            <w:r>
+              <w:rPr>
+                <w:noProof/>
+                <w:webHidden/>
+              </w:rPr>
+              <w:fldChar w:fldCharType="separate"/>
+            </w:r>
+            <w:r>
+              <w:rPr>
+                <w:noProof/>
+                <w:webHidden/>
+              </w:rPr>
+              <w:t>3</w:t>
+            </w:r>
+            <w:r>
+              <w:rPr>
+                <w:noProof/>
+                <w:webHidden/>
+              </w:rPr>
+              <w:fldChar w:fldCharType="end"/>
+            </w:r>
+          </w:hyperlink>
+        </w:p>
+        <w:p>
+          <w:pPr>
+            <w:pStyle w:val="TOC2"/>
+            <w:tabs>
+              <w:tab w:val="left" w:pos="660"/>
+              <w:tab w:val="right" w:leader="dot" w:pos="8494"/>
+            </w:tabs>
+            <w:rPr>
+              <w:noProof/>
+            </w:rPr>
+          </w:pPr>
+          <w:hyperlink w:anchor="_Toc527132906" w:history="1">
+            <w:r>
+              <w:rPr>
+                <w:rStyle w:val="Hyperlink"/>
+                <w:noProof/>
+              </w:rPr>
+              <w:t>2.</w:t>
+            </w:r>
+            <w:r>
+              <w:rPr>
+                <w:noProof/>
+              </w:rPr>
+              <w:tab/>
+            </w:r>
+            <w:r>
+              <w:rPr>
+                <w:rStyle w:val="Hyperlink"/>
+                <w:noProof/>
+              </w:rPr>
+              <w:t>Objetivos</w:t>
+            </w:r>
+            <w:r>
+              <w:rPr>
+                <w:noProof/>
+                <w:webHidden/>
+              </w:rPr>
+              <w:tab/>
+            </w:r>
+            <w:r>
+              <w:rPr>
+                <w:noProof/>
+                <w:webHidden/>
+              </w:rPr>
+              <w:fldChar w:fldCharType="begin"/>
+            </w:r>
+            <w:r>
+              <w:rPr>
+                <w:noProof/>
+                <w:webHidden/>
+              </w:rPr>
+              <w:instrText xml:space="preserve"> PAGEREF _Toc527132906 \h </w:instrText>
+            </w:r>
+            <w:r>
+              <w:rPr>
+                <w:noProof/>
+                <w:webHidden/>
+              </w:rPr>
+            </w:r>
+            <w:r>
+              <w:rPr>
+                <w:noProof/>
+                <w:webHidden/>
+              </w:rPr>
+              <w:fldChar w:fldCharType="separate"/>
+            </w:r>
+            <w:r>
+              <w:rPr>
+                <w:noProof/>
+                <w:webHidden/>
+              </w:rPr>
               <w:t>4</w:t>
+            </w:r>
+            <w:r>
+              <w:rPr>
+                <w:noProof/>
+                <w:webHidden/>
+              </w:rPr>
+              <w:fldChar w:fldCharType="end"/>
+            </w:r>
+          </w:hyperlink>
+        </w:p>
+        <w:p>
+          <w:pPr>
+            <w:pStyle w:val="TOC1"/>
+            <w:tabs>
+              <w:tab w:val="left" w:pos="440"/>
+              <w:tab w:val="right" w:leader="dot" w:pos="8494"/>
+            </w:tabs>
+            <w:rPr>
+              <w:noProof/>
+              <w:sz w:val="22"/>
+              <w:szCs w:val="22"/>
+              <w:lang w:eastAsia="es-ES"/>
+            </w:rPr>
+          </w:pPr>
+          <w:hyperlink w:anchor="_Toc527132907" w:history="1">
+            <w:r>
+              <w:rPr>
+                <w:rStyle w:val="Hyperlink"/>
+                <w:noProof/>
+              </w:rPr>
+              <w:t>2.</w:t>
+            </w:r>
+            <w:r>
+              <w:rPr>
+                <w:noProof/>
+                <w:sz w:val="22"/>
+                <w:szCs w:val="22"/>
+                <w:lang w:eastAsia="es-ES"/>
+              </w:rPr>
+              <w:tab/>
+            </w:r>
+            <w:r>
+              <w:rPr>
+                <w:rStyle w:val="Hyperlink"/>
+                <w:noProof/>
+              </w:rPr>
+              <w:t>Ingeniería de requisitos</w:t>
+            </w:r>
+            <w:r>
+              <w:rPr>
+                <w:noProof/>
+                <w:webHidden/>
+              </w:rPr>
+              <w:tab/>
+            </w:r>
+            <w:r>
+              <w:rPr>
+                <w:noProof/>
+                <w:webHidden/>
+              </w:rPr>
+              <w:fldChar w:fldCharType="begin"/>
+            </w:r>
+            <w:r>
+              <w:rPr>
+                <w:noProof/>
+                <w:webHidden/>
+              </w:rPr>
+              <w:instrText xml:space="preserve"> PAGEREF _Toc527132907 \h </w:instrText>
+            </w:r>
+            <w:r>
+              <w:rPr>
+                <w:noProof/>
+                <w:webHidden/>
+              </w:rPr>
+            </w:r>
+            <w:r>
+              <w:rPr>
+                <w:noProof/>
+                <w:webHidden/>
+              </w:rPr>
+              <w:fldChar w:fldCharType="separate"/>
+            </w:r>
+            <w:r>
+              <w:rPr>
+                <w:noProof/>
+                <w:webHidden/>
+              </w:rPr>
+              <w:t>5</w:t>
+            </w:r>
+            <w:r>
+              <w:rPr>
+                <w:noProof/>
+                <w:webHidden/>
+              </w:rPr>
+              <w:fldChar w:fldCharType="end"/>
+            </w:r>
+          </w:hyperlink>
+        </w:p>
+        <w:p>
+          <w:pPr>
+            <w:pStyle w:val="TOC2"/>
+            <w:tabs>
+              <w:tab w:val="left" w:pos="660"/>
+              <w:tab w:val="right" w:leader="dot" w:pos="8494"/>
+            </w:tabs>
+            <w:rPr>
+              <w:noProof/>
+            </w:rPr>
+          </w:pPr>
+          <w:hyperlink w:anchor="_Toc527132908" w:history="1">
+            <w:r>
+              <w:rPr>
+                <w:rStyle w:val="Hyperlink"/>
+                <w:noProof/>
+              </w:rPr>
+              <w:t>1.</w:t>
+            </w:r>
+            <w:r>
+              <w:rPr>
+                <w:noProof/>
+              </w:rPr>
+              <w:tab/>
+            </w:r>
+            <w:r>
+              <w:rPr>
+                <w:rStyle w:val="Hyperlink"/>
+                <w:noProof/>
+              </w:rPr>
+              <w:t>Requisitos funcionales</w:t>
+            </w:r>
+            <w:r>
+              <w:rPr>
+                <w:noProof/>
+                <w:webHidden/>
+              </w:rPr>
+              <w:tab/>
+            </w:r>
+            <w:r>
+              <w:rPr>
+                <w:noProof/>
+                <w:webHidden/>
+              </w:rPr>
+              <w:fldChar w:fldCharType="begin"/>
+            </w:r>
+            <w:r>
+              <w:rPr>
+                <w:noProof/>
+                <w:webHidden/>
+              </w:rPr>
+              <w:instrText xml:space="preserve"> PAGEREF _Toc527132908 \h </w:instrText>
+            </w:r>
+            <w:r>
+              <w:rPr>
+                <w:noProof/>
+                <w:webHidden/>
+              </w:rPr>
+            </w:r>
+            <w:r>
+              <w:rPr>
+                <w:noProof/>
+                <w:webHidden/>
+              </w:rPr>
+              <w:fldChar w:fldCharType="separate"/>
+            </w:r>
+            <w:r>
+              <w:rPr>
+                <w:noProof/>
+                <w:webHidden/>
+              </w:rPr>
+              <w:t>5</w:t>
+            </w:r>
+            <w:r>
+              <w:rPr>
+                <w:noProof/>
+                <w:webHidden/>
+              </w:rPr>
+              <w:fldChar w:fldCharType="end"/>
+            </w:r>
+          </w:hyperlink>
+        </w:p>
+        <w:p>
+          <w:pPr>
+            <w:pStyle w:val="TOC2"/>
+            <w:tabs>
+              <w:tab w:val="left" w:pos="660"/>
+              <w:tab w:val="right" w:leader="dot" w:pos="8494"/>
+            </w:tabs>
+            <w:rPr>
+              <w:noProof/>
+            </w:rPr>
+          </w:pPr>
+          <w:hyperlink w:anchor="_Toc527132909" w:history="1">
+            <w:r>
+              <w:rPr>
+                <w:rStyle w:val="Hyperlink"/>
+                <w:noProof/>
+              </w:rPr>
+              <w:t>2.</w:t>
+            </w:r>
+            <w:r>
+              <w:rPr>
+                <w:noProof/>
+              </w:rPr>
+              <w:tab/>
+            </w:r>
+            <w:r>
+              <w:rPr>
+                <w:rStyle w:val="Hyperlink"/>
+                <w:noProof/>
+              </w:rPr>
+              <w:t>Requisitos no funcionales</w:t>
+            </w:r>
+            <w:r>
+              <w:rPr>
+                <w:noProof/>
+                <w:webHidden/>
+              </w:rPr>
+              <w:tab/>
+            </w:r>
+            <w:r>
+              <w:rPr>
+                <w:noProof/>
+                <w:webHidden/>
+              </w:rPr>
+              <w:fldChar w:fldCharType="begin"/>
+            </w:r>
+            <w:r>
+              <w:rPr>
+                <w:noProof/>
+                <w:webHidden/>
+              </w:rPr>
+              <w:instrText xml:space="preserve"> PAGEREF _Toc527132909 \h </w:instrText>
+            </w:r>
+            <w:r>
+              <w:rPr>
+                <w:noProof/>
+                <w:webHidden/>
+              </w:rPr>
+            </w:r>
+            <w:r>
+              <w:rPr>
+                <w:noProof/>
+                <w:webHidden/>
+              </w:rPr>
+              <w:fldChar w:fldCharType="separate"/>
+            </w:r>
+            <w:r>
+              <w:rPr>
+                <w:noProof/>
+                <w:webHidden/>
+              </w:rPr>
+              <w:t>8</w:t>
             </w:r>
             <w:r>
               <w:rPr>
@@ -213,7 +648,7 @@
         </w:rPr>
         <w:br w:type="page"/>
       </w:r>
-      <w:bookmarkStart w:id="0" w:name="_Toc526958455"/>
+      <w:bookmarkStart w:id="0" w:name="_Toc527132904"/>
       <w:proofErr w:type="spellStart"/>
       <w:r>
         <w:lastRenderedPageBreak/>
@@ -226,8 +661,53 @@
       <w:pPr>
         <w:pStyle w:val="Heading2"/>
       </w:pPr>
+      <w:bookmarkStart w:id="1" w:name="_Toc527132905"/>
       <w:r>
         <w:t>Estado del arte</w:t>
+      </w:r>
+      <w:bookmarkEnd w:id="1"/>
+    </w:p>
+    <w:p>
+      <w:r>
+        <w:t xml:space="preserve">En la actualidad la publicidad y todo tipo de agentes externos constantemente nos recomiendan el consumo de alimentos, bajo el pretexto que </w:t>
+      </w:r>
+      <w:proofErr w:type="spellStart"/>
+      <w:r>
+        <w:t>que</w:t>
+      </w:r>
+      <w:proofErr w:type="spellEnd"/>
+      <w:r>
+        <w:t xml:space="preserve"> son sanos, ¿Qué es realmente sano? En un concepto moderno no se puede entender en el consumo de un alimento concreto, sino más bien es la combinación de la ingesta de cierto</w:t>
+      </w:r>
+      <w:r>
+        <w:t>s</w:t>
+      </w:r>
+      <w:r>
+        <w:t xml:space="preserve"> alimentos con una determinada frecuencia y en unas determinadas condiciones.</w:t>
+      </w:r>
+    </w:p>
+    <w:p>
+      <w:r>
+        <w:t xml:space="preserve">Es por esto </w:t>
+      </w:r>
+      <w:proofErr w:type="gramStart"/>
+      <w:r>
+        <w:t>que</w:t>
+      </w:r>
+      <w:proofErr w:type="gramEnd"/>
+      <w:r>
+        <w:t xml:space="preserve"> el auge de todo tipo de aplicaciones de fitness que se centran fundamentalmente en el ejercicio físico, en una simplificación de la alimentación en consumo calórico.</w:t>
+      </w:r>
+    </w:p>
+    <w:p/>
+    <w:p>
+      <w:r>
+        <w:t>En la actualidad ya existe una base de datos completísima con datos nutricionales de multitud de alimentos. También existen contadores de calorías integrados con dispositivos IOT que controlan la ingesta/consumo calórico con bastante exactitud.</w:t>
+      </w:r>
+    </w:p>
+    <w:p>
+      <w:r>
+        <w:t>Pero realmente no hay nada que vaya más allá, y a un horizonte de tiempo vista permita al usuario una experiencia en la cual se vigile que la calidad de sus proteínas sea la que el necesita, que no le falte ningún mineral, o que al menos este sea notificado de su falta, ingesta de alcohol y otras sustancias que afecten al metabolismo(dado que esta información estará cifrada el usuario no debería tener miedo del acceso a esta información)</w:t>
       </w:r>
     </w:p>
     <w:p/>
@@ -240,10 +720,12 @@
       <w:pPr>
         <w:pStyle w:val="Heading2"/>
       </w:pPr>
+      <w:bookmarkStart w:id="2" w:name="_Toc527132906"/>
       <w:r>
         <w:lastRenderedPageBreak/>
         <w:t>Objetivos</w:t>
       </w:r>
+      <w:bookmarkEnd w:id="2"/>
     </w:p>
     <w:p/>
     <w:tbl>
@@ -1468,9 +1950,11 @@
       <w:pPr>
         <w:pStyle w:val="Heading1"/>
       </w:pPr>
+      <w:bookmarkStart w:id="3" w:name="_Toc527132907"/>
       <w:r>
         <w:t>Ingeniería de requisitos</w:t>
       </w:r>
+      <w:bookmarkEnd w:id="3"/>
     </w:p>
     <w:p/>
     <w:p>
@@ -1481,9 +1965,11 @@
           <w:numId w:val="6"/>
         </w:numPr>
       </w:pPr>
+      <w:bookmarkStart w:id="4" w:name="_Toc527132908"/>
       <w:r>
         <w:t>Requisitos funcionales</w:t>
       </w:r>
+      <w:bookmarkEnd w:id="4"/>
       <w:r>
         <w:t xml:space="preserve"> </w:t>
       </w:r>
@@ -1604,14 +2090,12 @@
                 <w:color w:val="FFFFFF"/>
               </w:rPr>
             </w:pPr>
-            <w:proofErr w:type="spellStart"/>
-            <w:r>
-              <w:rPr>
-                <w:color w:val="FFFFFF"/>
-              </w:rPr>
-              <w:t>Descritpción</w:t>
-            </w:r>
-            <w:proofErr w:type="spellEnd"/>
+            <w:r>
+              <w:rPr>
+                <w:color w:val="FFFFFF"/>
+              </w:rPr>
+              <w:t>Descripción</w:t>
+            </w:r>
           </w:p>
         </w:tc>
         <w:tc>
@@ -1953,14 +2437,12 @@
                 <w:color w:val="FFFFFF"/>
               </w:rPr>
             </w:pPr>
-            <w:proofErr w:type="spellStart"/>
-            <w:r>
-              <w:rPr>
-                <w:color w:val="FFFFFF"/>
-              </w:rPr>
-              <w:t>Descritpción</w:t>
-            </w:r>
-            <w:proofErr w:type="spellEnd"/>
+            <w:r>
+              <w:rPr>
+                <w:color w:val="FFFFFF"/>
+              </w:rPr>
+              <w:t>Descripción</w:t>
+            </w:r>
           </w:p>
         </w:tc>
         <w:tc>
@@ -2242,14 +2724,12 @@
                 <w:color w:val="FFFFFF"/>
               </w:rPr>
             </w:pPr>
-            <w:proofErr w:type="spellStart"/>
-            <w:r>
-              <w:rPr>
-                <w:color w:val="FFFFFF"/>
-              </w:rPr>
-              <w:t>Descritpción</w:t>
-            </w:r>
-            <w:proofErr w:type="spellEnd"/>
+            <w:r>
+              <w:rPr>
+                <w:color w:val="FFFFFF"/>
+              </w:rPr>
+              <w:t>Descripción</w:t>
+            </w:r>
           </w:p>
         </w:tc>
         <w:tc>
@@ -2754,13 +3234,7 @@
               <w:rPr>
                 <w:color w:val="FFFFFF"/>
               </w:rPr>
-              <w:t>RF-0</w:t>
-            </w:r>
-            <w:r>
-              <w:rPr>
-                <w:color w:val="FFFFFF"/>
-              </w:rPr>
-              <w:t>5</w:t>
+              <w:t>RF-05</w:t>
             </w:r>
           </w:p>
         </w:tc>
@@ -2787,7 +3261,13 @@
               <w:rPr>
                 <w:color w:val="FFFFFF"/>
               </w:rPr>
-              <w:t>Diseño del esquema de BBDD referente a los permisos</w:t>
+              <w:t>E</w:t>
+            </w:r>
+            <w:r>
+              <w:rPr>
+                <w:color w:val="FFFFFF"/>
+              </w:rPr>
+              <w:t>squema de BBDD referente a los permisos</w:t>
             </w:r>
           </w:p>
         </w:tc>
@@ -2812,14 +3292,12 @@
                 <w:color w:val="FFFFFF"/>
               </w:rPr>
             </w:pPr>
-            <w:proofErr w:type="spellStart"/>
-            <w:r>
-              <w:rPr>
-                <w:color w:val="FFFFFF"/>
-              </w:rPr>
-              <w:t>Descritpción</w:t>
-            </w:r>
-            <w:proofErr w:type="spellEnd"/>
+            <w:r>
+              <w:rPr>
+                <w:color w:val="FFFFFF"/>
+              </w:rPr>
+              <w:t>Descripción</w:t>
+            </w:r>
           </w:p>
         </w:tc>
         <w:tc>
@@ -3045,13 +3523,7 @@
                 <w:color w:val="FFFFFF"/>
               </w:rPr>
               <w:lastRenderedPageBreak/>
-              <w:t>RF-0</w:t>
-            </w:r>
-            <w:r>
-              <w:rPr>
-                <w:color w:val="FFFFFF"/>
-              </w:rPr>
-              <w:t>6</w:t>
+              <w:t>RF-06</w:t>
             </w:r>
           </w:p>
         </w:tc>
@@ -3080,8 +3552,6 @@
               </w:rPr>
               <w:t>El formulario de registro deberá ser accesible desde la web siempre que se esté sin logar</w:t>
             </w:r>
-            <w:bookmarkStart w:id="1" w:name="_GoBack"/>
-            <w:bookmarkEnd w:id="1"/>
           </w:p>
         </w:tc>
       </w:tr>
@@ -3105,14 +3575,12 @@
                 <w:color w:val="FFFFFF"/>
               </w:rPr>
             </w:pPr>
-            <w:proofErr w:type="spellStart"/>
-            <w:r>
-              <w:rPr>
-                <w:color w:val="FFFFFF"/>
-              </w:rPr>
-              <w:t>Descritpción</w:t>
-            </w:r>
-            <w:proofErr w:type="spellEnd"/>
+            <w:r>
+              <w:rPr>
+                <w:color w:val="FFFFFF"/>
+              </w:rPr>
+              <w:t>Descripción</w:t>
+            </w:r>
           </w:p>
         </w:tc>
         <w:tc>
@@ -3289,343 +3757,6 @@
               <w:widowControl w:val="0"/>
               <w:spacing w:line="240" w:lineRule="auto"/>
             </w:pPr>
-          </w:p>
-        </w:tc>
-      </w:tr>
-    </w:tbl>
-    <w:p>
-      <w:r>
-        <w:br w:type="page"/>
-      </w:r>
-    </w:p>
-    <w:p>
-      <w:pPr>
-        <w:pStyle w:val="Heading2"/>
-      </w:pPr>
-      <w:r>
-        <w:lastRenderedPageBreak/>
-        <w:t>Requisitos no funcionales</w:t>
-      </w:r>
-    </w:p>
-    <w:tbl>
-      <w:tblPr>
-        <w:tblW w:w="9000" w:type="dxa"/>
-        <w:tblInd w:w="100" w:type="dxa"/>
-        <w:tblBorders>
-          <w:top w:val="single" w:sz="8" w:space="0" w:color="FFFFFF"/>
-          <w:left w:val="single" w:sz="8" w:space="0" w:color="FFFFFF"/>
-          <w:bottom w:val="single" w:sz="8" w:space="0" w:color="FFFFFF"/>
-          <w:right w:val="single" w:sz="8" w:space="0" w:color="FFFFFF"/>
-          <w:insideH w:val="single" w:sz="8" w:space="0" w:color="FFFFFF"/>
-          <w:insideV w:val="single" w:sz="8" w:space="0" w:color="FFFFFF"/>
-        </w:tblBorders>
-        <w:tblLayout w:type="fixed"/>
-        <w:tblLook w:val="0600" w:firstRow="0" w:lastRow="0" w:firstColumn="0" w:lastColumn="0" w:noHBand="1" w:noVBand="1"/>
-      </w:tblPr>
-      <w:tblGrid>
-        <w:gridCol w:w="2085"/>
-        <w:gridCol w:w="6915"/>
-      </w:tblGrid>
-      <w:tr>
-        <w:tc>
-          <w:tcPr>
-            <w:tcW w:w="2085" w:type="dxa"/>
-            <w:shd w:val="clear" w:color="auto" w:fill="4BACC6"/>
-            <w:tcMar>
-              <w:top w:w="100" w:type="dxa"/>
-              <w:left w:w="100" w:type="dxa"/>
-              <w:bottom w:w="100" w:type="dxa"/>
-              <w:right w:w="100" w:type="dxa"/>
-            </w:tcMar>
-          </w:tcPr>
-          <w:p>
-            <w:pPr>
-              <w:widowControl w:val="0"/>
-              <w:spacing w:line="240" w:lineRule="auto"/>
-              <w:rPr>
-                <w:color w:val="FFFFFF"/>
-              </w:rPr>
-            </w:pPr>
-            <w:r>
-              <w:rPr>
-                <w:color w:val="FFFFFF"/>
-              </w:rPr>
-              <w:t>R</w:t>
-            </w:r>
-            <w:r>
-              <w:rPr>
-                <w:color w:val="FFFFFF"/>
-              </w:rPr>
-              <w:t>N</w:t>
-            </w:r>
-            <w:r>
-              <w:rPr>
-                <w:color w:val="FFFFFF"/>
-              </w:rPr>
-              <w:t>F-</w:t>
-            </w:r>
-            <w:r>
-              <w:rPr>
-                <w:color w:val="FFFFFF"/>
-              </w:rPr>
-              <w:t>01</w:t>
-            </w:r>
-          </w:p>
-        </w:tc>
-        <w:tc>
-          <w:tcPr>
-            <w:tcW w:w="6915" w:type="dxa"/>
-            <w:shd w:val="clear" w:color="auto" w:fill="4BACC6"/>
-            <w:tcMar>
-              <w:top w:w="100" w:type="dxa"/>
-              <w:left w:w="100" w:type="dxa"/>
-              <w:bottom w:w="100" w:type="dxa"/>
-              <w:right w:w="100" w:type="dxa"/>
-            </w:tcMar>
-          </w:tcPr>
-          <w:p>
-            <w:pPr>
-              <w:widowControl w:val="0"/>
-              <w:spacing w:line="240" w:lineRule="auto"/>
-              <w:rPr>
-                <w:color w:val="FFFFFF"/>
-              </w:rPr>
-            </w:pPr>
-            <w:r>
-              <w:rPr>
-                <w:color w:val="FFFFFF"/>
-              </w:rPr>
-              <w:t xml:space="preserve">Estructura del sistema de permisos </w:t>
-            </w:r>
-          </w:p>
-        </w:tc>
-      </w:tr>
-      <w:tr>
-        <w:tc>
-          <w:tcPr>
-            <w:tcW w:w="2085" w:type="dxa"/>
-            <w:shd w:val="clear" w:color="auto" w:fill="4BACC6"/>
-            <w:tcMar>
-              <w:top w:w="100" w:type="dxa"/>
-              <w:left w:w="100" w:type="dxa"/>
-              <w:bottom w:w="100" w:type="dxa"/>
-              <w:right w:w="100" w:type="dxa"/>
-            </w:tcMar>
-          </w:tcPr>
-          <w:p>
-            <w:pPr>
-              <w:widowControl w:val="0"/>
-              <w:spacing w:line="240" w:lineRule="auto"/>
-              <w:rPr>
-                <w:color w:val="FFFFFF"/>
-              </w:rPr>
-            </w:pPr>
-            <w:proofErr w:type="spellStart"/>
-            <w:r>
-              <w:rPr>
-                <w:color w:val="FFFFFF"/>
-              </w:rPr>
-              <w:t>Descritpción</w:t>
-            </w:r>
-            <w:proofErr w:type="spellEnd"/>
-          </w:p>
-        </w:tc>
-        <w:tc>
-          <w:tcPr>
-            <w:tcW w:w="6915" w:type="dxa"/>
-            <w:shd w:val="clear" w:color="auto" w:fill="A5D5E2"/>
-            <w:tcMar>
-              <w:top w:w="100" w:type="dxa"/>
-              <w:left w:w="100" w:type="dxa"/>
-              <w:bottom w:w="100" w:type="dxa"/>
-              <w:right w:w="100" w:type="dxa"/>
-            </w:tcMar>
-          </w:tcPr>
-          <w:p>
-            <w:pPr>
-              <w:widowControl w:val="0"/>
-              <w:spacing w:line="240" w:lineRule="auto"/>
-            </w:pPr>
-            <w:r>
-              <w:t xml:space="preserve">La seguridad será gestionada por </w:t>
-            </w:r>
-            <w:proofErr w:type="spellStart"/>
-            <w:r>
-              <w:t>spring</w:t>
-            </w:r>
-            <w:proofErr w:type="spellEnd"/>
-            <w:r>
-              <w:t xml:space="preserve"> </w:t>
-            </w:r>
-            <w:proofErr w:type="spellStart"/>
-            <w:r>
-              <w:t>security</w:t>
-            </w:r>
-            <w:proofErr w:type="spellEnd"/>
-            <w:r>
-              <w:t>, lo cual impone la necesidad de que le sistema de permisos tenga la estructura adecuada</w:t>
-            </w:r>
-          </w:p>
-        </w:tc>
-      </w:tr>
-      <w:tr>
-        <w:tc>
-          <w:tcPr>
-            <w:tcW w:w="2085" w:type="dxa"/>
-            <w:shd w:val="clear" w:color="auto" w:fill="4BACC6"/>
-            <w:tcMar>
-              <w:top w:w="100" w:type="dxa"/>
-              <w:left w:w="100" w:type="dxa"/>
-              <w:bottom w:w="100" w:type="dxa"/>
-              <w:right w:w="100" w:type="dxa"/>
-            </w:tcMar>
-          </w:tcPr>
-          <w:p>
-            <w:pPr>
-              <w:widowControl w:val="0"/>
-              <w:spacing w:line="240" w:lineRule="auto"/>
-              <w:rPr>
-                <w:color w:val="FFFFFF"/>
-              </w:rPr>
-            </w:pPr>
-            <w:r>
-              <w:rPr>
-                <w:color w:val="FFFFFF"/>
-              </w:rPr>
-              <w:t>Importancia</w:t>
-            </w:r>
-          </w:p>
-        </w:tc>
-        <w:tc>
-          <w:tcPr>
-            <w:tcW w:w="6915" w:type="dxa"/>
-            <w:shd w:val="clear" w:color="auto" w:fill="D2EAF1"/>
-            <w:tcMar>
-              <w:top w:w="100" w:type="dxa"/>
-              <w:left w:w="100" w:type="dxa"/>
-              <w:bottom w:w="100" w:type="dxa"/>
-              <w:right w:w="100" w:type="dxa"/>
-            </w:tcMar>
-          </w:tcPr>
-          <w:p>
-            <w:pPr>
-              <w:widowControl w:val="0"/>
-              <w:spacing w:line="240" w:lineRule="auto"/>
-            </w:pPr>
-            <w:r>
-              <w:t>Alta</w:t>
-            </w:r>
-          </w:p>
-        </w:tc>
-      </w:tr>
-      <w:tr>
-        <w:tc>
-          <w:tcPr>
-            <w:tcW w:w="2085" w:type="dxa"/>
-            <w:shd w:val="clear" w:color="auto" w:fill="4BACC6"/>
-            <w:tcMar>
-              <w:top w:w="100" w:type="dxa"/>
-              <w:left w:w="100" w:type="dxa"/>
-              <w:bottom w:w="100" w:type="dxa"/>
-              <w:right w:w="100" w:type="dxa"/>
-            </w:tcMar>
-          </w:tcPr>
-          <w:p>
-            <w:pPr>
-              <w:widowControl w:val="0"/>
-              <w:spacing w:line="240" w:lineRule="auto"/>
-              <w:rPr>
-                <w:color w:val="FFFFFF"/>
-              </w:rPr>
-            </w:pPr>
-            <w:r>
-              <w:rPr>
-                <w:color w:val="FFFFFF"/>
-              </w:rPr>
-              <w:t>Estado</w:t>
-            </w:r>
-          </w:p>
-        </w:tc>
-        <w:tc>
-          <w:tcPr>
-            <w:tcW w:w="6915" w:type="dxa"/>
-            <w:shd w:val="clear" w:color="auto" w:fill="A5D5E2"/>
-            <w:tcMar>
-              <w:top w:w="100" w:type="dxa"/>
-              <w:left w:w="100" w:type="dxa"/>
-              <w:bottom w:w="100" w:type="dxa"/>
-              <w:right w:w="100" w:type="dxa"/>
-            </w:tcMar>
-          </w:tcPr>
-          <w:p>
-            <w:pPr>
-              <w:widowControl w:val="0"/>
-              <w:spacing w:line="240" w:lineRule="auto"/>
-            </w:pPr>
-            <w:r>
-              <w:t>Planificada</w:t>
-            </w:r>
-          </w:p>
-        </w:tc>
-      </w:tr>
-      <w:tr>
-        <w:tc>
-          <w:tcPr>
-            <w:tcW w:w="2085" w:type="dxa"/>
-            <w:shd w:val="clear" w:color="auto" w:fill="4BACC6"/>
-            <w:tcMar>
-              <w:top w:w="100" w:type="dxa"/>
-              <w:left w:w="100" w:type="dxa"/>
-              <w:bottom w:w="100" w:type="dxa"/>
-              <w:right w:w="100" w:type="dxa"/>
-            </w:tcMar>
-          </w:tcPr>
-          <w:p>
-            <w:pPr>
-              <w:widowControl w:val="0"/>
-              <w:spacing w:line="240" w:lineRule="auto"/>
-              <w:rPr>
-                <w:color w:val="FFFFFF"/>
-              </w:rPr>
-            </w:pPr>
-            <w:r>
-              <w:rPr>
-                <w:color w:val="FFFFFF"/>
-              </w:rPr>
-              <w:t>Comentarios</w:t>
-            </w:r>
-          </w:p>
-        </w:tc>
-        <w:tc>
-          <w:tcPr>
-            <w:tcW w:w="6915" w:type="dxa"/>
-            <w:shd w:val="clear" w:color="auto" w:fill="D2EAF1"/>
-            <w:tcMar>
-              <w:top w:w="100" w:type="dxa"/>
-              <w:left w:w="100" w:type="dxa"/>
-              <w:bottom w:w="100" w:type="dxa"/>
-              <w:right w:w="100" w:type="dxa"/>
-            </w:tcMar>
-          </w:tcPr>
-          <w:p>
-            <w:pPr>
-              <w:widowControl w:val="0"/>
-              <w:spacing w:line="240" w:lineRule="auto"/>
-            </w:pPr>
-            <w:r>
-              <w:t xml:space="preserve">La interfaz </w:t>
-            </w:r>
-            <w:proofErr w:type="spellStart"/>
-            <w:r>
-              <w:t>customAuthentificationProvider</w:t>
-            </w:r>
-            <w:proofErr w:type="spellEnd"/>
-            <w:r>
-              <w:t xml:space="preserve"> nos permite hacer e</w:t>
-            </w:r>
-            <w:r>
-              <w:t>sto</w:t>
-            </w:r>
           </w:p>
         </w:tc>
       </w:tr>
@@ -3674,13 +3805,681 @@
               <w:rPr>
                 <w:color w:val="FFFFFF"/>
               </w:rPr>
-              <w:t>RNF-0</w:t>
-            </w:r>
-            <w:r>
-              <w:rPr>
-                <w:color w:val="FFFFFF"/>
-              </w:rPr>
-              <w:t>2</w:t>
+              <w:t>RF-0</w:t>
+            </w:r>
+            <w:r>
+              <w:rPr>
+                <w:color w:val="FFFFFF"/>
+              </w:rPr>
+              <w:t>7</w:t>
+            </w:r>
+          </w:p>
+        </w:tc>
+        <w:tc>
+          <w:tcPr>
+            <w:tcW w:w="6915" w:type="dxa"/>
+            <w:shd w:val="clear" w:color="auto" w:fill="4BACC6"/>
+            <w:tcMar>
+              <w:top w:w="100" w:type="dxa"/>
+              <w:left w:w="100" w:type="dxa"/>
+              <w:bottom w:w="100" w:type="dxa"/>
+              <w:right w:w="100" w:type="dxa"/>
+            </w:tcMar>
+          </w:tcPr>
+          <w:p>
+            <w:pPr>
+              <w:widowControl w:val="0"/>
+              <w:spacing w:line="240" w:lineRule="auto"/>
+              <w:rPr>
+                <w:color w:val="FFFFFF"/>
+              </w:rPr>
+            </w:pPr>
+            <w:r>
+              <w:rPr>
+                <w:color w:val="FFFFFF"/>
+              </w:rPr>
+              <w:t xml:space="preserve">Una de las formas de </w:t>
+            </w:r>
+            <w:proofErr w:type="spellStart"/>
+            <w:r>
+              <w:rPr>
+                <w:color w:val="FFFFFF"/>
+              </w:rPr>
+              <w:t>login</w:t>
+            </w:r>
+            <w:proofErr w:type="spellEnd"/>
+            <w:r>
+              <w:rPr>
+                <w:color w:val="FFFFFF"/>
+              </w:rPr>
+              <w:t xml:space="preserve"> será el </w:t>
+            </w:r>
+            <w:proofErr w:type="spellStart"/>
+            <w:r>
+              <w:rPr>
+                <w:color w:val="FFFFFF"/>
+              </w:rPr>
+              <w:t>login</w:t>
+            </w:r>
+            <w:proofErr w:type="spellEnd"/>
+            <w:r>
+              <w:rPr>
+                <w:color w:val="FFFFFF"/>
+              </w:rPr>
+              <w:t xml:space="preserve"> </w:t>
+            </w:r>
+            <w:r>
+              <w:rPr>
+                <w:color w:val="FFFFFF"/>
+              </w:rPr>
+              <w:t>social</w:t>
+            </w:r>
+          </w:p>
+        </w:tc>
+      </w:tr>
+      <w:tr>
+        <w:tc>
+          <w:tcPr>
+            <w:tcW w:w="2085" w:type="dxa"/>
+            <w:shd w:val="clear" w:color="auto" w:fill="4BACC6"/>
+            <w:tcMar>
+              <w:top w:w="100" w:type="dxa"/>
+              <w:left w:w="100" w:type="dxa"/>
+              <w:bottom w:w="100" w:type="dxa"/>
+              <w:right w:w="100" w:type="dxa"/>
+            </w:tcMar>
+          </w:tcPr>
+          <w:p>
+            <w:pPr>
+              <w:widowControl w:val="0"/>
+              <w:spacing w:line="240" w:lineRule="auto"/>
+              <w:rPr>
+                <w:color w:val="FFFFFF"/>
+              </w:rPr>
+            </w:pPr>
+            <w:r>
+              <w:rPr>
+                <w:color w:val="FFFFFF"/>
+              </w:rPr>
+              <w:t>Descripción</w:t>
+            </w:r>
+          </w:p>
+        </w:tc>
+        <w:tc>
+          <w:tcPr>
+            <w:tcW w:w="6915" w:type="dxa"/>
+            <w:shd w:val="clear" w:color="auto" w:fill="A5D5E2"/>
+            <w:tcMar>
+              <w:top w:w="100" w:type="dxa"/>
+              <w:left w:w="100" w:type="dxa"/>
+              <w:bottom w:w="100" w:type="dxa"/>
+              <w:right w:w="100" w:type="dxa"/>
+            </w:tcMar>
+          </w:tcPr>
+          <w:p>
+            <w:pPr>
+              <w:widowControl w:val="0"/>
+              <w:spacing w:line="240" w:lineRule="auto"/>
+            </w:pPr>
+            <w:r>
+              <w:t xml:space="preserve">Como método de captación de usuarios se hará </w:t>
+            </w:r>
+            <w:r>
+              <w:t xml:space="preserve">accesible sin registro, de modo que un usuario con cuenta de Google o de Facebook podrá hacer </w:t>
+            </w:r>
+            <w:proofErr w:type="spellStart"/>
+            <w:r>
+              <w:t>login</w:t>
+            </w:r>
+            <w:proofErr w:type="spellEnd"/>
+            <w:r>
+              <w:t xml:space="preserve"> contra </w:t>
+            </w:r>
+            <w:proofErr w:type="spellStart"/>
+            <w:r>
+              <w:t>nestra</w:t>
+            </w:r>
+            <w:proofErr w:type="spellEnd"/>
+            <w:r>
+              <w:t xml:space="preserve"> web.</w:t>
+            </w:r>
+          </w:p>
+        </w:tc>
+      </w:tr>
+      <w:tr>
+        <w:tc>
+          <w:tcPr>
+            <w:tcW w:w="2085" w:type="dxa"/>
+            <w:shd w:val="clear" w:color="auto" w:fill="4BACC6"/>
+            <w:tcMar>
+              <w:top w:w="100" w:type="dxa"/>
+              <w:left w:w="100" w:type="dxa"/>
+              <w:bottom w:w="100" w:type="dxa"/>
+              <w:right w:w="100" w:type="dxa"/>
+            </w:tcMar>
+          </w:tcPr>
+          <w:p>
+            <w:pPr>
+              <w:widowControl w:val="0"/>
+              <w:spacing w:line="240" w:lineRule="auto"/>
+              <w:rPr>
+                <w:color w:val="FFFFFF"/>
+              </w:rPr>
+            </w:pPr>
+            <w:r>
+              <w:rPr>
+                <w:color w:val="FFFFFF"/>
+              </w:rPr>
+              <w:t>Importancia</w:t>
+            </w:r>
+          </w:p>
+        </w:tc>
+        <w:tc>
+          <w:tcPr>
+            <w:tcW w:w="6915" w:type="dxa"/>
+            <w:shd w:val="clear" w:color="auto" w:fill="D2EAF1"/>
+            <w:tcMar>
+              <w:top w:w="100" w:type="dxa"/>
+              <w:left w:w="100" w:type="dxa"/>
+              <w:bottom w:w="100" w:type="dxa"/>
+              <w:right w:w="100" w:type="dxa"/>
+            </w:tcMar>
+          </w:tcPr>
+          <w:p>
+            <w:pPr>
+              <w:widowControl w:val="0"/>
+              <w:spacing w:line="240" w:lineRule="auto"/>
+            </w:pPr>
+            <w:r>
+              <w:t>Alta</w:t>
+            </w:r>
+            <w:bookmarkStart w:id="5" w:name="_GoBack"/>
+            <w:bookmarkEnd w:id="5"/>
+          </w:p>
+        </w:tc>
+      </w:tr>
+      <w:tr>
+        <w:tc>
+          <w:tcPr>
+            <w:tcW w:w="2085" w:type="dxa"/>
+            <w:shd w:val="clear" w:color="auto" w:fill="4BACC6"/>
+            <w:tcMar>
+              <w:top w:w="100" w:type="dxa"/>
+              <w:left w:w="100" w:type="dxa"/>
+              <w:bottom w:w="100" w:type="dxa"/>
+              <w:right w:w="100" w:type="dxa"/>
+            </w:tcMar>
+          </w:tcPr>
+          <w:p>
+            <w:pPr>
+              <w:widowControl w:val="0"/>
+              <w:spacing w:line="240" w:lineRule="auto"/>
+              <w:rPr>
+                <w:color w:val="FFFFFF"/>
+              </w:rPr>
+            </w:pPr>
+            <w:r>
+              <w:rPr>
+                <w:color w:val="FFFFFF"/>
+              </w:rPr>
+              <w:t>Estado</w:t>
+            </w:r>
+          </w:p>
+        </w:tc>
+        <w:tc>
+          <w:tcPr>
+            <w:tcW w:w="6915" w:type="dxa"/>
+            <w:shd w:val="clear" w:color="auto" w:fill="A5D5E2"/>
+            <w:tcMar>
+              <w:top w:w="100" w:type="dxa"/>
+              <w:left w:w="100" w:type="dxa"/>
+              <w:bottom w:w="100" w:type="dxa"/>
+              <w:right w:w="100" w:type="dxa"/>
+            </w:tcMar>
+          </w:tcPr>
+          <w:p>
+            <w:pPr>
+              <w:widowControl w:val="0"/>
+              <w:spacing w:line="240" w:lineRule="auto"/>
+            </w:pPr>
+            <w:r>
+              <w:t>Planificada</w:t>
+            </w:r>
+          </w:p>
+        </w:tc>
+      </w:tr>
+      <w:tr>
+        <w:tc>
+          <w:tcPr>
+            <w:tcW w:w="2085" w:type="dxa"/>
+            <w:shd w:val="clear" w:color="auto" w:fill="4BACC6"/>
+            <w:tcMar>
+              <w:top w:w="100" w:type="dxa"/>
+              <w:left w:w="100" w:type="dxa"/>
+              <w:bottom w:w="100" w:type="dxa"/>
+              <w:right w:w="100" w:type="dxa"/>
+            </w:tcMar>
+          </w:tcPr>
+          <w:p>
+            <w:pPr>
+              <w:widowControl w:val="0"/>
+              <w:spacing w:line="240" w:lineRule="auto"/>
+              <w:rPr>
+                <w:color w:val="FFFFFF"/>
+              </w:rPr>
+            </w:pPr>
+            <w:r>
+              <w:rPr>
+                <w:color w:val="FFFFFF"/>
+              </w:rPr>
+              <w:t>Comentarios</w:t>
+            </w:r>
+          </w:p>
+        </w:tc>
+        <w:tc>
+          <w:tcPr>
+            <w:tcW w:w="6915" w:type="dxa"/>
+            <w:shd w:val="clear" w:color="auto" w:fill="D2EAF1"/>
+            <w:tcMar>
+              <w:top w:w="100" w:type="dxa"/>
+              <w:left w:w="100" w:type="dxa"/>
+              <w:bottom w:w="100" w:type="dxa"/>
+              <w:right w:w="100" w:type="dxa"/>
+            </w:tcMar>
+          </w:tcPr>
+          <w:p>
+            <w:pPr>
+              <w:widowControl w:val="0"/>
+              <w:spacing w:line="240" w:lineRule="auto"/>
+            </w:pPr>
+          </w:p>
+        </w:tc>
+      </w:tr>
+    </w:tbl>
+    <w:p>
+      <w:r>
+        <w:br w:type="page"/>
+      </w:r>
+    </w:p>
+    <w:p>
+      <w:pPr>
+        <w:pStyle w:val="Heading2"/>
+      </w:pPr>
+      <w:bookmarkStart w:id="6" w:name="_Toc527132909"/>
+      <w:r>
+        <w:lastRenderedPageBreak/>
+        <w:t>Requisitos no funcionales</w:t>
+      </w:r>
+      <w:bookmarkEnd w:id="6"/>
+    </w:p>
+    <w:tbl>
+      <w:tblPr>
+        <w:tblW w:w="9000" w:type="dxa"/>
+        <w:tblInd w:w="100" w:type="dxa"/>
+        <w:tblBorders>
+          <w:top w:val="single" w:sz="8" w:space="0" w:color="FFFFFF"/>
+          <w:left w:val="single" w:sz="8" w:space="0" w:color="FFFFFF"/>
+          <w:bottom w:val="single" w:sz="8" w:space="0" w:color="FFFFFF"/>
+          <w:right w:val="single" w:sz="8" w:space="0" w:color="FFFFFF"/>
+          <w:insideH w:val="single" w:sz="8" w:space="0" w:color="FFFFFF"/>
+          <w:insideV w:val="single" w:sz="8" w:space="0" w:color="FFFFFF"/>
+        </w:tblBorders>
+        <w:tblLayout w:type="fixed"/>
+        <w:tblLook w:val="0600" w:firstRow="0" w:lastRow="0" w:firstColumn="0" w:lastColumn="0" w:noHBand="1" w:noVBand="1"/>
+      </w:tblPr>
+      <w:tblGrid>
+        <w:gridCol w:w="2085"/>
+        <w:gridCol w:w="6915"/>
+      </w:tblGrid>
+      <w:tr>
+        <w:tc>
+          <w:tcPr>
+            <w:tcW w:w="2085" w:type="dxa"/>
+            <w:shd w:val="clear" w:color="auto" w:fill="4BACC6"/>
+            <w:tcMar>
+              <w:top w:w="100" w:type="dxa"/>
+              <w:left w:w="100" w:type="dxa"/>
+              <w:bottom w:w="100" w:type="dxa"/>
+              <w:right w:w="100" w:type="dxa"/>
+            </w:tcMar>
+          </w:tcPr>
+          <w:p>
+            <w:pPr>
+              <w:widowControl w:val="0"/>
+              <w:spacing w:line="240" w:lineRule="auto"/>
+              <w:rPr>
+                <w:color w:val="FFFFFF"/>
+              </w:rPr>
+            </w:pPr>
+            <w:r>
+              <w:rPr>
+                <w:color w:val="FFFFFF"/>
+              </w:rPr>
+              <w:t>R</w:t>
+            </w:r>
+            <w:r>
+              <w:rPr>
+                <w:color w:val="FFFFFF"/>
+              </w:rPr>
+              <w:t>N</w:t>
+            </w:r>
+            <w:r>
+              <w:rPr>
+                <w:color w:val="FFFFFF"/>
+              </w:rPr>
+              <w:t>F-</w:t>
+            </w:r>
+            <w:r>
+              <w:rPr>
+                <w:color w:val="FFFFFF"/>
+              </w:rPr>
+              <w:t>01</w:t>
+            </w:r>
+          </w:p>
+        </w:tc>
+        <w:tc>
+          <w:tcPr>
+            <w:tcW w:w="6915" w:type="dxa"/>
+            <w:shd w:val="clear" w:color="auto" w:fill="4BACC6"/>
+            <w:tcMar>
+              <w:top w:w="100" w:type="dxa"/>
+              <w:left w:w="100" w:type="dxa"/>
+              <w:bottom w:w="100" w:type="dxa"/>
+              <w:right w:w="100" w:type="dxa"/>
+            </w:tcMar>
+          </w:tcPr>
+          <w:p>
+            <w:pPr>
+              <w:widowControl w:val="0"/>
+              <w:spacing w:line="240" w:lineRule="auto"/>
+              <w:rPr>
+                <w:color w:val="FFFFFF"/>
+              </w:rPr>
+            </w:pPr>
+            <w:r>
+              <w:rPr>
+                <w:color w:val="FFFFFF"/>
+              </w:rPr>
+              <w:t xml:space="preserve">Estructura del sistema de permisos </w:t>
+            </w:r>
+          </w:p>
+        </w:tc>
+      </w:tr>
+      <w:tr>
+        <w:tc>
+          <w:tcPr>
+            <w:tcW w:w="2085" w:type="dxa"/>
+            <w:shd w:val="clear" w:color="auto" w:fill="4BACC6"/>
+            <w:tcMar>
+              <w:top w:w="100" w:type="dxa"/>
+              <w:left w:w="100" w:type="dxa"/>
+              <w:bottom w:w="100" w:type="dxa"/>
+              <w:right w:w="100" w:type="dxa"/>
+            </w:tcMar>
+          </w:tcPr>
+          <w:p>
+            <w:pPr>
+              <w:widowControl w:val="0"/>
+              <w:spacing w:line="240" w:lineRule="auto"/>
+              <w:rPr>
+                <w:color w:val="FFFFFF"/>
+              </w:rPr>
+            </w:pPr>
+            <w:proofErr w:type="spellStart"/>
+            <w:r>
+              <w:rPr>
+                <w:color w:val="FFFFFF"/>
+              </w:rPr>
+              <w:t>Descritpción</w:t>
+            </w:r>
+            <w:proofErr w:type="spellEnd"/>
+          </w:p>
+        </w:tc>
+        <w:tc>
+          <w:tcPr>
+            <w:tcW w:w="6915" w:type="dxa"/>
+            <w:shd w:val="clear" w:color="auto" w:fill="A5D5E2"/>
+            <w:tcMar>
+              <w:top w:w="100" w:type="dxa"/>
+              <w:left w:w="100" w:type="dxa"/>
+              <w:bottom w:w="100" w:type="dxa"/>
+              <w:right w:w="100" w:type="dxa"/>
+            </w:tcMar>
+          </w:tcPr>
+          <w:p>
+            <w:pPr>
+              <w:widowControl w:val="0"/>
+              <w:spacing w:line="240" w:lineRule="auto"/>
+            </w:pPr>
+            <w:r>
+              <w:t xml:space="preserve">La seguridad será gestionada por </w:t>
+            </w:r>
+            <w:proofErr w:type="spellStart"/>
+            <w:r>
+              <w:t>spring</w:t>
+            </w:r>
+            <w:proofErr w:type="spellEnd"/>
+            <w:r>
+              <w:t xml:space="preserve"> </w:t>
+            </w:r>
+            <w:proofErr w:type="spellStart"/>
+            <w:r>
+              <w:t>security</w:t>
+            </w:r>
+            <w:proofErr w:type="spellEnd"/>
+            <w:r>
+              <w:t>, lo cual impone la necesidad de que le sistema de permisos tenga la estructura adecuada</w:t>
+            </w:r>
+          </w:p>
+        </w:tc>
+      </w:tr>
+      <w:tr>
+        <w:tc>
+          <w:tcPr>
+            <w:tcW w:w="2085" w:type="dxa"/>
+            <w:shd w:val="clear" w:color="auto" w:fill="4BACC6"/>
+            <w:tcMar>
+              <w:top w:w="100" w:type="dxa"/>
+              <w:left w:w="100" w:type="dxa"/>
+              <w:bottom w:w="100" w:type="dxa"/>
+              <w:right w:w="100" w:type="dxa"/>
+            </w:tcMar>
+          </w:tcPr>
+          <w:p>
+            <w:pPr>
+              <w:widowControl w:val="0"/>
+              <w:spacing w:line="240" w:lineRule="auto"/>
+              <w:rPr>
+                <w:color w:val="FFFFFF"/>
+              </w:rPr>
+            </w:pPr>
+            <w:r>
+              <w:rPr>
+                <w:color w:val="FFFFFF"/>
+              </w:rPr>
+              <w:t>Importancia</w:t>
+            </w:r>
+          </w:p>
+        </w:tc>
+        <w:tc>
+          <w:tcPr>
+            <w:tcW w:w="6915" w:type="dxa"/>
+            <w:shd w:val="clear" w:color="auto" w:fill="D2EAF1"/>
+            <w:tcMar>
+              <w:top w:w="100" w:type="dxa"/>
+              <w:left w:w="100" w:type="dxa"/>
+              <w:bottom w:w="100" w:type="dxa"/>
+              <w:right w:w="100" w:type="dxa"/>
+            </w:tcMar>
+          </w:tcPr>
+          <w:p>
+            <w:pPr>
+              <w:widowControl w:val="0"/>
+              <w:spacing w:line="240" w:lineRule="auto"/>
+            </w:pPr>
+            <w:r>
+              <w:t>Alta</w:t>
+            </w:r>
+          </w:p>
+        </w:tc>
+      </w:tr>
+      <w:tr>
+        <w:tc>
+          <w:tcPr>
+            <w:tcW w:w="2085" w:type="dxa"/>
+            <w:shd w:val="clear" w:color="auto" w:fill="4BACC6"/>
+            <w:tcMar>
+              <w:top w:w="100" w:type="dxa"/>
+              <w:left w:w="100" w:type="dxa"/>
+              <w:bottom w:w="100" w:type="dxa"/>
+              <w:right w:w="100" w:type="dxa"/>
+            </w:tcMar>
+          </w:tcPr>
+          <w:p>
+            <w:pPr>
+              <w:widowControl w:val="0"/>
+              <w:spacing w:line="240" w:lineRule="auto"/>
+              <w:rPr>
+                <w:color w:val="FFFFFF"/>
+              </w:rPr>
+            </w:pPr>
+            <w:r>
+              <w:rPr>
+                <w:color w:val="FFFFFF"/>
+              </w:rPr>
+              <w:t>Estado</w:t>
+            </w:r>
+          </w:p>
+        </w:tc>
+        <w:tc>
+          <w:tcPr>
+            <w:tcW w:w="6915" w:type="dxa"/>
+            <w:shd w:val="clear" w:color="auto" w:fill="A5D5E2"/>
+            <w:tcMar>
+              <w:top w:w="100" w:type="dxa"/>
+              <w:left w:w="100" w:type="dxa"/>
+              <w:bottom w:w="100" w:type="dxa"/>
+              <w:right w:w="100" w:type="dxa"/>
+            </w:tcMar>
+          </w:tcPr>
+          <w:p>
+            <w:pPr>
+              <w:widowControl w:val="0"/>
+              <w:spacing w:line="240" w:lineRule="auto"/>
+            </w:pPr>
+            <w:r>
+              <w:t>Planificada</w:t>
+            </w:r>
+          </w:p>
+        </w:tc>
+      </w:tr>
+      <w:tr>
+        <w:tc>
+          <w:tcPr>
+            <w:tcW w:w="2085" w:type="dxa"/>
+            <w:shd w:val="clear" w:color="auto" w:fill="4BACC6"/>
+            <w:tcMar>
+              <w:top w:w="100" w:type="dxa"/>
+              <w:left w:w="100" w:type="dxa"/>
+              <w:bottom w:w="100" w:type="dxa"/>
+              <w:right w:w="100" w:type="dxa"/>
+            </w:tcMar>
+          </w:tcPr>
+          <w:p>
+            <w:pPr>
+              <w:widowControl w:val="0"/>
+              <w:spacing w:line="240" w:lineRule="auto"/>
+              <w:rPr>
+                <w:color w:val="FFFFFF"/>
+              </w:rPr>
+            </w:pPr>
+            <w:r>
+              <w:rPr>
+                <w:color w:val="FFFFFF"/>
+              </w:rPr>
+              <w:t>Comentarios</w:t>
+            </w:r>
+          </w:p>
+        </w:tc>
+        <w:tc>
+          <w:tcPr>
+            <w:tcW w:w="6915" w:type="dxa"/>
+            <w:shd w:val="clear" w:color="auto" w:fill="D2EAF1"/>
+            <w:tcMar>
+              <w:top w:w="100" w:type="dxa"/>
+              <w:left w:w="100" w:type="dxa"/>
+              <w:bottom w:w="100" w:type="dxa"/>
+              <w:right w:w="100" w:type="dxa"/>
+            </w:tcMar>
+          </w:tcPr>
+          <w:p>
+            <w:pPr>
+              <w:widowControl w:val="0"/>
+              <w:spacing w:line="240" w:lineRule="auto"/>
+            </w:pPr>
+            <w:r>
+              <w:t xml:space="preserve">La interfaz </w:t>
+            </w:r>
+            <w:proofErr w:type="spellStart"/>
+            <w:r>
+              <w:t>customAuthentificationProvider</w:t>
+            </w:r>
+            <w:proofErr w:type="spellEnd"/>
+            <w:r>
+              <w:t xml:space="preserve"> nos permite hacer e</w:t>
+            </w:r>
+            <w:r>
+              <w:t>sto</w:t>
+            </w:r>
+          </w:p>
+        </w:tc>
+      </w:tr>
+    </w:tbl>
+    <w:p/>
+    <w:tbl>
+      <w:tblPr>
+        <w:tblW w:w="9000" w:type="dxa"/>
+        <w:tblInd w:w="100" w:type="dxa"/>
+        <w:tblBorders>
+          <w:top w:val="single" w:sz="8" w:space="0" w:color="FFFFFF"/>
+          <w:left w:val="single" w:sz="8" w:space="0" w:color="FFFFFF"/>
+          <w:bottom w:val="single" w:sz="8" w:space="0" w:color="FFFFFF"/>
+          <w:right w:val="single" w:sz="8" w:space="0" w:color="FFFFFF"/>
+          <w:insideH w:val="single" w:sz="8" w:space="0" w:color="FFFFFF"/>
+          <w:insideV w:val="single" w:sz="8" w:space="0" w:color="FFFFFF"/>
+        </w:tblBorders>
+        <w:tblLayout w:type="fixed"/>
+        <w:tblLook w:val="0600" w:firstRow="0" w:lastRow="0" w:firstColumn="0" w:lastColumn="0" w:noHBand="1" w:noVBand="1"/>
+      </w:tblPr>
+      <w:tblGrid>
+        <w:gridCol w:w="2085"/>
+        <w:gridCol w:w="6915"/>
+      </w:tblGrid>
+      <w:tr>
+        <w:tc>
+          <w:tcPr>
+            <w:tcW w:w="2085" w:type="dxa"/>
+            <w:shd w:val="clear" w:color="auto" w:fill="4BACC6"/>
+            <w:tcMar>
+              <w:top w:w="100" w:type="dxa"/>
+              <w:left w:w="100" w:type="dxa"/>
+              <w:bottom w:w="100" w:type="dxa"/>
+              <w:right w:w="100" w:type="dxa"/>
+            </w:tcMar>
+          </w:tcPr>
+          <w:p>
+            <w:pPr>
+              <w:widowControl w:val="0"/>
+              <w:spacing w:line="240" w:lineRule="auto"/>
+              <w:rPr>
+                <w:color w:val="FFFFFF"/>
+              </w:rPr>
+            </w:pPr>
+            <w:r>
+              <w:rPr>
+                <w:color w:val="FFFFFF"/>
+              </w:rPr>
+              <w:t>RNF-02</w:t>
             </w:r>
           </w:p>
         </w:tc>
@@ -5278,6 +6077,19 @@
       <w:smallCaps/>
     </w:rPr>
   </w:style>
+  <w:style w:type="paragraph" w:styleId="TOC2">
+    <w:name w:val="toc 2"/>
+    <w:basedOn w:val="Normal"/>
+    <w:next w:val="Normal"/>
+    <w:autoRedefine/>
+    <w:uiPriority w:val="39"/>
+    <w:unhideWhenUsed/>
+    <w:rsid w:val="0059235D"/>
+    <w:pPr>
+      <w:spacing w:after="100"/>
+      <w:ind w:left="210"/>
+    </w:pPr>
+  </w:style>
 </w:styles>
 </file>
 
@@ -5581,7 +6393,7 @@
 </file>
 
 <file path=customXml/itemProps1.xml><?xml version="1.0" encoding="utf-8"?>
-<ds:datastoreItem xmlns:ds="http://schemas.openxmlformats.org/officeDocument/2006/customXml" ds:itemID="{C7D332FE-D2B7-460A-8382-03E496DBD3D8}">
+<ds:datastoreItem xmlns:ds="http://schemas.openxmlformats.org/officeDocument/2006/customXml" ds:itemID="{EE290EF5-FC1E-4E92-8D56-F931069F5CDD}">
   <ds:schemaRefs>
     <ds:schemaRef ds:uri="http://schemas.openxmlformats.org/officeDocument/2006/bibliography"/>
   </ds:schemaRefs>

</xml_diff>

<commit_message>
empiezo la documentacion de la migracion
</commit_message>
<xml_diff>
--- a/pplht.docx
+++ b/pplht.docx
@@ -631,59 +631,38 @@
         </w:p>
       </w:sdtContent>
     </w:sdt>
-    <w:p>
-      <w:pPr>
-        <w:rPr>
-          <w:lang w:val="en-US"/>
-        </w:rPr>
-      </w:pPr>
-    </w:p>
+    <w:p/>
     <w:p>
       <w:pPr>
         <w:pStyle w:val="Heading1"/>
       </w:pPr>
       <w:r>
-        <w:rPr>
-          <w:lang w:val="en-US"/>
-        </w:rPr>
         <w:br w:type="page"/>
       </w:r>
-      <w:bookmarkStart w:id="0" w:name="_Toc527132904"/>
-      <w:proofErr w:type="spellStart"/>
       <w:r>
         <w:lastRenderedPageBreak/>
-        <w:t>Introduccion</w:t>
-      </w:r>
-      <w:bookmarkEnd w:id="0"/>
-      <w:proofErr w:type="spellEnd"/>
+        <w:t>Introducción</w:t>
+      </w:r>
     </w:p>
     <w:p>
       <w:pPr>
         <w:pStyle w:val="Heading2"/>
       </w:pPr>
-      <w:bookmarkStart w:id="1" w:name="_Toc527132905"/>
+      <w:bookmarkStart w:id="0" w:name="_Toc527132905"/>
       <w:r>
         <w:t>Estado del arte</w:t>
       </w:r>
-      <w:bookmarkEnd w:id="1"/>
+      <w:bookmarkEnd w:id="0"/>
     </w:p>
     <w:p>
       <w:r>
-        <w:t xml:space="preserve">En la actualidad la publicidad y todo tipo de agentes externos constantemente nos recomiendan el consumo de alimentos, bajo el pretexto que </w:t>
-      </w:r>
-      <w:proofErr w:type="spellStart"/>
-      <w:r>
-        <w:t>que</w:t>
-      </w:r>
-      <w:proofErr w:type="spellEnd"/>
-      <w:r>
-        <w:t xml:space="preserve"> son sanos, ¿Qué es realmente sano? En un concepto moderno no se puede entender en el consumo de un alimento concreto, sino más bien es la combinación de la ingesta de cierto</w:t>
-      </w:r>
-      <w:r>
-        <w:t>s</w:t>
-      </w:r>
-      <w:r>
-        <w:t xml:space="preserve"> alimentos con una determinada frecuencia y en unas determinadas condiciones.</w:t>
+        <w:t>En la actualidad la publicidad y todo tipo de agentes externos constantemente nos recomiendan el consumo de alimentos, bajo el pretexto</w:t>
+      </w:r>
+      <w:r>
+        <w:t xml:space="preserve"> de</w:t>
+      </w:r>
+      <w:r>
+        <w:t xml:space="preserve"> que son sanos, ¿Qué es realmente sano? En un concepto moderno no se puede entender en el consumo de un alimento concreto, sino más bien es la combinación de la ingesta de ciertos alimentos con una determinada frecuencia y en unas determinadas condiciones.</w:t>
       </w:r>
     </w:p>
     <w:p>
@@ -696,7 +675,10 @@
       </w:r>
       <w:proofErr w:type="gramEnd"/>
       <w:r>
-        <w:t xml:space="preserve"> el auge de todo tipo de aplicaciones de fitness que se centran fundamentalmente en el ejercicio físico, en una simplificación de la alimentación en consumo calórico.</w:t>
+        <w:t xml:space="preserve"> el auge de todo tipo de aplicaciones de fitness que se centran fundamentalmente en el ejercicio físico, en una simplificación de la alimentación en consumo calórico</w:t>
+      </w:r>
+      <w:r>
+        <w:t xml:space="preserve">, recomendando cierto tipo de </w:t>
       </w:r>
     </w:p>
     <w:p/>
@@ -720,12 +702,12 @@
       <w:pPr>
         <w:pStyle w:val="Heading2"/>
       </w:pPr>
-      <w:bookmarkStart w:id="2" w:name="_Toc527132906"/>
+      <w:bookmarkStart w:id="1" w:name="_Toc527132906"/>
       <w:r>
         <w:lastRenderedPageBreak/>
         <w:t>Objetivos</w:t>
       </w:r>
-      <w:bookmarkEnd w:id="2"/>
+      <w:bookmarkEnd w:id="1"/>
     </w:p>
     <w:p/>
     <w:tbl>
@@ -1786,11 +1768,9 @@
             <w:r>
               <w:t xml:space="preserve">Los accesos y todo tipo de consideraciones de seguridad deberán ser centralizados en un esquema de </w:t>
             </w:r>
-            <w:proofErr w:type="spellStart"/>
-            <w:r>
-              <w:t>bae</w:t>
-            </w:r>
-            <w:proofErr w:type="spellEnd"/>
+            <w:r>
+              <w:t>base</w:t>
+            </w:r>
             <w:r>
               <w:t xml:space="preserve"> de datos con el fin de simplificar y estandarizar los accesos.</w:t>
             </w:r>
@@ -1941,6 +1921,283 @@
               <w:widowControl w:val="0"/>
               <w:spacing w:line="240" w:lineRule="auto"/>
             </w:pPr>
+          </w:p>
+        </w:tc>
+      </w:tr>
+    </w:tbl>
+    <w:p/>
+    <w:tbl>
+      <w:tblPr>
+        <w:tblW w:w="9000" w:type="dxa"/>
+        <w:tblInd w:w="100" w:type="dxa"/>
+        <w:tblBorders>
+          <w:top w:val="single" w:sz="8" w:space="0" w:color="FFFFFF"/>
+          <w:left w:val="single" w:sz="8" w:space="0" w:color="FFFFFF"/>
+          <w:bottom w:val="single" w:sz="8" w:space="0" w:color="FFFFFF"/>
+          <w:right w:val="single" w:sz="8" w:space="0" w:color="FFFFFF"/>
+          <w:insideH w:val="single" w:sz="8" w:space="0" w:color="FFFFFF"/>
+          <w:insideV w:val="single" w:sz="8" w:space="0" w:color="FFFFFF"/>
+        </w:tblBorders>
+        <w:tblLayout w:type="fixed"/>
+        <w:tblLook w:val="0600" w:firstRow="0" w:lastRow="0" w:firstColumn="0" w:lastColumn="0" w:noHBand="1" w:noVBand="1"/>
+      </w:tblPr>
+      <w:tblGrid>
+        <w:gridCol w:w="2085"/>
+        <w:gridCol w:w="6915"/>
+      </w:tblGrid>
+      <w:tr>
+        <w:tc>
+          <w:tcPr>
+            <w:tcW w:w="2085" w:type="dxa"/>
+            <w:shd w:val="clear" w:color="auto" w:fill="4BACC6"/>
+            <w:tcMar>
+              <w:top w:w="100" w:type="dxa"/>
+              <w:left w:w="100" w:type="dxa"/>
+              <w:bottom w:w="100" w:type="dxa"/>
+              <w:right w:w="100" w:type="dxa"/>
+            </w:tcMar>
+          </w:tcPr>
+          <w:p>
+            <w:pPr>
+              <w:widowControl w:val="0"/>
+              <w:spacing w:line="240" w:lineRule="auto"/>
+              <w:rPr>
+                <w:color w:val="FFFFFF"/>
+              </w:rPr>
+            </w:pPr>
+            <w:r>
+              <w:rPr>
+                <w:color w:val="FFFFFF"/>
+              </w:rPr>
+              <w:t>OBJ-05</w:t>
+            </w:r>
+          </w:p>
+        </w:tc>
+        <w:tc>
+          <w:tcPr>
+            <w:tcW w:w="6915" w:type="dxa"/>
+            <w:shd w:val="clear" w:color="auto" w:fill="4BACC6"/>
+            <w:tcMar>
+              <w:top w:w="100" w:type="dxa"/>
+              <w:left w:w="100" w:type="dxa"/>
+              <w:bottom w:w="100" w:type="dxa"/>
+              <w:right w:w="100" w:type="dxa"/>
+            </w:tcMar>
+          </w:tcPr>
+          <w:p>
+            <w:pPr>
+              <w:widowControl w:val="0"/>
+              <w:spacing w:line="240" w:lineRule="auto"/>
+              <w:rPr>
+                <w:color w:val="FFFFFF"/>
+              </w:rPr>
+            </w:pPr>
+            <w:r>
+              <w:rPr>
+                <w:color w:val="FFFFFF"/>
+              </w:rPr>
+              <w:t>Elección de tecnologías</w:t>
+            </w:r>
+          </w:p>
+        </w:tc>
+      </w:tr>
+      <w:tr>
+        <w:tc>
+          <w:tcPr>
+            <w:tcW w:w="2085" w:type="dxa"/>
+            <w:shd w:val="clear" w:color="auto" w:fill="4BACC6"/>
+            <w:tcMar>
+              <w:top w:w="100" w:type="dxa"/>
+              <w:left w:w="100" w:type="dxa"/>
+              <w:bottom w:w="100" w:type="dxa"/>
+              <w:right w:w="100" w:type="dxa"/>
+            </w:tcMar>
+          </w:tcPr>
+          <w:p>
+            <w:pPr>
+              <w:widowControl w:val="0"/>
+              <w:spacing w:line="240" w:lineRule="auto"/>
+              <w:rPr>
+                <w:color w:val="FFFFFF"/>
+              </w:rPr>
+            </w:pPr>
+            <w:r>
+              <w:rPr>
+                <w:color w:val="FFFFFF"/>
+              </w:rPr>
+              <w:t>Descripción</w:t>
+            </w:r>
+          </w:p>
+        </w:tc>
+        <w:tc>
+          <w:tcPr>
+            <w:tcW w:w="6915" w:type="dxa"/>
+            <w:shd w:val="clear" w:color="auto" w:fill="A5D5E2"/>
+            <w:tcMar>
+              <w:top w:w="100" w:type="dxa"/>
+              <w:left w:w="100" w:type="dxa"/>
+              <w:bottom w:w="100" w:type="dxa"/>
+              <w:right w:w="100" w:type="dxa"/>
+            </w:tcMar>
+          </w:tcPr>
+          <w:p>
+            <w:pPr>
+              <w:widowControl w:val="0"/>
+              <w:spacing w:line="240" w:lineRule="auto"/>
+            </w:pPr>
+            <w:r>
+              <w:t xml:space="preserve">Una vez llevados a cabo todos los </w:t>
+            </w:r>
+          </w:p>
+        </w:tc>
+      </w:tr>
+      <w:tr>
+        <w:tc>
+          <w:tcPr>
+            <w:tcW w:w="2085" w:type="dxa"/>
+            <w:shd w:val="clear" w:color="auto" w:fill="4BACC6"/>
+            <w:tcMar>
+              <w:top w:w="100" w:type="dxa"/>
+              <w:left w:w="100" w:type="dxa"/>
+              <w:bottom w:w="100" w:type="dxa"/>
+              <w:right w:w="100" w:type="dxa"/>
+            </w:tcMar>
+          </w:tcPr>
+          <w:p>
+            <w:pPr>
+              <w:widowControl w:val="0"/>
+              <w:spacing w:line="240" w:lineRule="auto"/>
+              <w:rPr>
+                <w:color w:val="FFFFFF"/>
+              </w:rPr>
+            </w:pPr>
+            <w:r>
+              <w:rPr>
+                <w:color w:val="FFFFFF"/>
+              </w:rPr>
+              <w:t>Importancia</w:t>
+            </w:r>
+          </w:p>
+        </w:tc>
+        <w:tc>
+          <w:tcPr>
+            <w:tcW w:w="6915" w:type="dxa"/>
+            <w:shd w:val="clear" w:color="auto" w:fill="D2EAF1"/>
+            <w:tcMar>
+              <w:top w:w="100" w:type="dxa"/>
+              <w:left w:w="100" w:type="dxa"/>
+              <w:bottom w:w="100" w:type="dxa"/>
+              <w:right w:w="100" w:type="dxa"/>
+            </w:tcMar>
+          </w:tcPr>
+          <w:p>
+            <w:pPr>
+              <w:widowControl w:val="0"/>
+              <w:spacing w:line="240" w:lineRule="auto"/>
+            </w:pPr>
+            <w:r>
+              <w:t>Alta</w:t>
+            </w:r>
+          </w:p>
+        </w:tc>
+      </w:tr>
+      <w:tr>
+        <w:tc>
+          <w:tcPr>
+            <w:tcW w:w="2085" w:type="dxa"/>
+            <w:shd w:val="clear" w:color="auto" w:fill="4BACC6"/>
+            <w:tcMar>
+              <w:top w:w="100" w:type="dxa"/>
+              <w:left w:w="100" w:type="dxa"/>
+              <w:bottom w:w="100" w:type="dxa"/>
+              <w:right w:w="100" w:type="dxa"/>
+            </w:tcMar>
+          </w:tcPr>
+          <w:p>
+            <w:pPr>
+              <w:widowControl w:val="0"/>
+              <w:spacing w:line="240" w:lineRule="auto"/>
+              <w:rPr>
+                <w:color w:val="FFFFFF"/>
+              </w:rPr>
+            </w:pPr>
+            <w:r>
+              <w:rPr>
+                <w:color w:val="FFFFFF"/>
+              </w:rPr>
+              <w:t>Estado</w:t>
+            </w:r>
+          </w:p>
+        </w:tc>
+        <w:tc>
+          <w:tcPr>
+            <w:tcW w:w="6915" w:type="dxa"/>
+            <w:shd w:val="clear" w:color="auto" w:fill="A5D5E2"/>
+            <w:tcMar>
+              <w:top w:w="100" w:type="dxa"/>
+              <w:left w:w="100" w:type="dxa"/>
+              <w:bottom w:w="100" w:type="dxa"/>
+              <w:right w:w="100" w:type="dxa"/>
+            </w:tcMar>
+          </w:tcPr>
+          <w:p>
+            <w:pPr>
+              <w:widowControl w:val="0"/>
+              <w:spacing w:line="240" w:lineRule="auto"/>
+            </w:pPr>
+            <w:r>
+              <w:t>Planificada</w:t>
+            </w:r>
+          </w:p>
+        </w:tc>
+      </w:tr>
+      <w:tr>
+        <w:tc>
+          <w:tcPr>
+            <w:tcW w:w="2085" w:type="dxa"/>
+            <w:shd w:val="clear" w:color="auto" w:fill="4BACC6"/>
+            <w:tcMar>
+              <w:top w:w="100" w:type="dxa"/>
+              <w:left w:w="100" w:type="dxa"/>
+              <w:bottom w:w="100" w:type="dxa"/>
+              <w:right w:w="100" w:type="dxa"/>
+            </w:tcMar>
+          </w:tcPr>
+          <w:p>
+            <w:pPr>
+              <w:widowControl w:val="0"/>
+              <w:spacing w:line="240" w:lineRule="auto"/>
+              <w:rPr>
+                <w:color w:val="FFFFFF"/>
+              </w:rPr>
+            </w:pPr>
+            <w:r>
+              <w:rPr>
+                <w:color w:val="FFFFFF"/>
+              </w:rPr>
+              <w:t>Comentarios</w:t>
+            </w:r>
+          </w:p>
+        </w:tc>
+        <w:tc>
+          <w:tcPr>
+            <w:tcW w:w="6915" w:type="dxa"/>
+            <w:shd w:val="clear" w:color="auto" w:fill="D2EAF1"/>
+            <w:tcMar>
+              <w:top w:w="100" w:type="dxa"/>
+              <w:left w:w="100" w:type="dxa"/>
+              <w:bottom w:w="100" w:type="dxa"/>
+              <w:right w:w="100" w:type="dxa"/>
+            </w:tcMar>
+          </w:tcPr>
+          <w:p>
+            <w:pPr>
+              <w:widowControl w:val="0"/>
+              <w:spacing w:line="240" w:lineRule="auto"/>
+            </w:pPr>
+            <w:r>
+              <w:t>N/A</w:t>
+            </w:r>
           </w:p>
         </w:tc>
       </w:tr>
@@ -1950,11 +2207,11 @@
       <w:pPr>
         <w:pStyle w:val="Heading1"/>
       </w:pPr>
-      <w:bookmarkStart w:id="3" w:name="_Toc527132907"/>
+      <w:bookmarkStart w:id="2" w:name="_Toc527132907"/>
       <w:r>
         <w:t>Ingeniería de requisitos</w:t>
       </w:r>
-      <w:bookmarkEnd w:id="3"/>
+      <w:bookmarkEnd w:id="2"/>
     </w:p>
     <w:p/>
     <w:p>
@@ -1965,11 +2222,11 @@
           <w:numId w:val="6"/>
         </w:numPr>
       </w:pPr>
-      <w:bookmarkStart w:id="4" w:name="_Toc527132908"/>
+      <w:bookmarkStart w:id="3" w:name="_Toc527132908"/>
       <w:r>
         <w:t>Requisitos funcionales</w:t>
       </w:r>
-      <w:bookmarkEnd w:id="4"/>
+      <w:bookmarkEnd w:id="3"/>
       <w:r>
         <w:t xml:space="preserve"> </w:t>
       </w:r>
@@ -2591,7 +2848,6 @@
               <w:rPr>
                 <w:color w:val="FFFFFF"/>
               </w:rPr>
-              <w:lastRenderedPageBreak/>
               <w:t>Comentarios</w:t>
             </w:r>
           </w:p>
@@ -3296,6 +3552,7 @@
               <w:rPr>
                 <w:color w:val="FFFFFF"/>
               </w:rPr>
+              <w:lastRenderedPageBreak/>
               <w:t>Descripción</w:t>
             </w:r>
           </w:p>
@@ -3522,7 +3779,6 @@
               <w:rPr>
                 <w:color w:val="FFFFFF"/>
               </w:rPr>
-              <w:lastRenderedPageBreak/>
               <w:t>RF-06</w:t>
             </w:r>
           </w:p>
@@ -3805,13 +4061,7 @@
               <w:rPr>
                 <w:color w:val="FFFFFF"/>
               </w:rPr>
-              <w:t>RF-0</w:t>
-            </w:r>
-            <w:r>
-              <w:rPr>
-                <w:color w:val="FFFFFF"/>
-              </w:rPr>
-              <w:t>7</w:t>
+              <w:t>RF-07</w:t>
             </w:r>
           </w:p>
         </w:tc>
@@ -3993,8 +4243,6 @@
             <w:r>
               <w:t>Alta</w:t>
             </w:r>
-            <w:bookmarkStart w:id="5" w:name="_GoBack"/>
-            <w:bookmarkEnd w:id="5"/>
           </w:p>
         </w:tc>
       </w:tr>
@@ -4105,12 +4353,12 @@
       <w:pPr>
         <w:pStyle w:val="Heading2"/>
       </w:pPr>
-      <w:bookmarkStart w:id="6" w:name="_Toc527132909"/>
+      <w:bookmarkStart w:id="4" w:name="_Toc527132909"/>
       <w:r>
         <w:lastRenderedPageBreak/>
         <w:t>Requisitos no funcionales</w:t>
       </w:r>
-      <w:bookmarkEnd w:id="6"/>
+      <w:bookmarkEnd w:id="4"/>
     </w:p>
     <w:tbl>
       <w:tblPr>
@@ -4426,10 +4674,7 @@
             </w:r>
             <w:proofErr w:type="spellEnd"/>
             <w:r>
-              <w:t xml:space="preserve"> nos permite hacer e</w:t>
-            </w:r>
-            <w:r>
-              <w:t>sto</w:t>
+              <w:t xml:space="preserve"> nos permite hacer esto</w:t>
             </w:r>
           </w:p>
         </w:tc>
@@ -4545,14 +4790,12 @@
                 <w:color w:val="FFFFFF"/>
               </w:rPr>
             </w:pPr>
-            <w:proofErr w:type="spellStart"/>
-            <w:r>
-              <w:rPr>
-                <w:color w:val="FFFFFF"/>
-              </w:rPr>
-              <w:t>Descritpción</w:t>
-            </w:r>
-            <w:proofErr w:type="spellEnd"/>
+            <w:r>
+              <w:rPr>
+                <w:color w:val="FFFFFF"/>
+              </w:rPr>
+              <w:t>Descripción</w:t>
+            </w:r>
           </w:p>
         </w:tc>
         <w:tc>
@@ -4739,6 +4982,496 @@
       </w:tr>
     </w:tbl>
     <w:p/>
+    <w:p>
+      <w:pPr>
+        <w:pStyle w:val="Heading1"/>
+      </w:pPr>
+      <w:r>
+        <w:t>Por qué</w:t>
+      </w:r>
+      <w:r>
+        <w:t xml:space="preserve"> una web </w:t>
+      </w:r>
+      <w:proofErr w:type="gramStart"/>
+      <w:r>
+        <w:t>app</w:t>
+      </w:r>
+      <w:proofErr w:type="gramEnd"/>
+    </w:p>
+    <w:p>
+      <w:r>
+        <w:t>Las tendencias de desarrollo actuales son orientadas a la web</w:t>
+      </w:r>
+      <w:r>
+        <w:t xml:space="preserve">, y el uso de </w:t>
+      </w:r>
+      <w:proofErr w:type="spellStart"/>
+      <w:r>
+        <w:t>estandares</w:t>
+      </w:r>
+      <w:proofErr w:type="spellEnd"/>
+      <w:r>
+        <w:t xml:space="preserve"> me permite que la aplicación escale.</w:t>
+      </w:r>
+    </w:p>
+    <w:p>
+      <w:pPr>
+        <w:pStyle w:val="Heading1"/>
+      </w:pPr>
+      <w:r>
+        <w:t>Origen de datos</w:t>
+      </w:r>
+    </w:p>
+    <w:p>
+      <w:pPr>
+        <w:pStyle w:val="Heading2"/>
+      </w:pPr>
+      <w:r>
+        <w:t>Fuente de los datos</w:t>
+      </w:r>
+    </w:p>
+    <w:p>
+      <w:r>
+        <w:t xml:space="preserve">El origen de datos </w:t>
+      </w:r>
+      <w:r>
+        <w:t xml:space="preserve">es resultado de migrar </w:t>
+      </w:r>
+      <w:r>
+        <w:tab/>
+        <w:t xml:space="preserve">la base de datos </w:t>
+      </w:r>
+      <w:proofErr w:type="spellStart"/>
+      <w:r>
+        <w:t>fooDB</w:t>
+      </w:r>
+      <w:proofErr w:type="spellEnd"/>
+      <w:r>
+        <w:t xml:space="preserve"> de </w:t>
+      </w:r>
+      <w:proofErr w:type="spellStart"/>
+      <w:r>
+        <w:t>ino</w:t>
+      </w:r>
+      <w:proofErr w:type="spellEnd"/>
+      <w:r>
+        <w:t xml:space="preserve"> </w:t>
+      </w:r>
+      <w:proofErr w:type="spellStart"/>
+      <w:r>
+        <w:t>db</w:t>
+      </w:r>
+      <w:proofErr w:type="spellEnd"/>
+      <w:r>
+        <w:t xml:space="preserve"> a </w:t>
+      </w:r>
+      <w:proofErr w:type="spellStart"/>
+      <w:r>
+        <w:t>postgress</w:t>
+      </w:r>
+      <w:proofErr w:type="spellEnd"/>
+      <w:r>
+        <w:t xml:space="preserve"> </w:t>
+      </w:r>
+      <w:proofErr w:type="spellStart"/>
+      <w:r>
+        <w:t>sql</w:t>
+      </w:r>
+      <w:proofErr w:type="spellEnd"/>
+      <w:r>
+        <w:t xml:space="preserve"> la cual contiene información de múltiples valores nutricionales, tales como el tipo de aminoácidos y distintos compuestos que contiene cada alimento, al igual que una clasificación en grupo y subgrupo de alimento.</w:t>
+      </w:r>
+    </w:p>
+    <w:p/>
+    <w:p/>
+    <w:p>
+      <w:pPr>
+        <w:pStyle w:val="Heading1"/>
+      </w:pPr>
+      <w:r>
+        <w:lastRenderedPageBreak/>
+        <w:t>Gestión</w:t>
+      </w:r>
+      <w:r>
+        <w:t xml:space="preserve"> de </w:t>
+      </w:r>
+      <w:r>
+        <w:t>Entornos</w:t>
+      </w:r>
+    </w:p>
+    <w:p>
+      <w:pPr>
+        <w:pStyle w:val="Heading2"/>
+      </w:pPr>
+      <w:r>
+        <w:t>Desarrollo</w:t>
+      </w:r>
+    </w:p>
+    <w:p>
+      <w:pPr>
+        <w:pStyle w:val="Heading2"/>
+      </w:pPr>
+      <w:r>
+        <w:t>contenedor</w:t>
+      </w:r>
+    </w:p>
+    <w:p/>
+    <w:p>
+      <w:pPr>
+        <w:pStyle w:val="Heading1"/>
+      </w:pPr>
+      <w:r>
+        <w:t>Elección de Tecnologías</w:t>
+      </w:r>
+    </w:p>
+    <w:p>
+      <w:r>
+        <w:t xml:space="preserve">El objetivo de todas las tecnologías utilizadas en el proyecto es la </w:t>
+      </w:r>
+      <w:proofErr w:type="spellStart"/>
+      <w:r>
+        <w:t>standarización</w:t>
+      </w:r>
+      <w:proofErr w:type="spellEnd"/>
+      <w:r>
+        <w:t>, que me permita evolucionar el software a mi gusto, permitiendo un futuro balanceo de cargas y un cambio de casi cualquier tecnología sin ningún tipo de riesgo.</w:t>
+      </w:r>
+    </w:p>
+    <w:p>
+      <w:pPr>
+        <w:pStyle w:val="Heading2"/>
+      </w:pPr>
+      <w:r>
+        <w:t xml:space="preserve">Back </w:t>
+      </w:r>
+      <w:proofErr w:type="spellStart"/>
+      <w:r>
+        <w:t>End</w:t>
+      </w:r>
+      <w:proofErr w:type="spellEnd"/>
+    </w:p>
+    <w:p>
+      <w:pPr>
+        <w:pStyle w:val="Heading3"/>
+      </w:pPr>
+      <w:r>
+        <w:t>Apache Maven 4</w:t>
+      </w:r>
+    </w:p>
+    <w:p>
+      <w:r>
+        <w:t xml:space="preserve">Gestor de dependencias de </w:t>
+      </w:r>
+      <w:proofErr w:type="spellStart"/>
+      <w:r>
+        <w:t>backEnd</w:t>
+      </w:r>
+      <w:bookmarkStart w:id="5" w:name="_GoBack"/>
+      <w:bookmarkEnd w:id="5"/>
+      <w:proofErr w:type="spellEnd"/>
+    </w:p>
+    <w:p>
+      <w:pPr>
+        <w:pStyle w:val="Heading3"/>
+      </w:pPr>
+      <w:r>
+        <w:t>Spring 5 CORE</w:t>
+      </w:r>
+    </w:p>
+    <w:p>
+      <w:proofErr w:type="spellStart"/>
+      <w:r>
+        <w:t>Gestion</w:t>
+      </w:r>
+      <w:proofErr w:type="spellEnd"/>
+      <w:r>
+        <w:t xml:space="preserve"> de </w:t>
+      </w:r>
+      <w:r>
+        <w:t>la inyección de las dependencias</w:t>
+      </w:r>
+    </w:p>
+    <w:p>
+      <w:pPr>
+        <w:pStyle w:val="Heading3"/>
+      </w:pPr>
+      <w:r>
+        <w:t>Spring-data-JPA 5</w:t>
+      </w:r>
+    </w:p>
+    <w:p>
+      <w:r>
+        <w:t xml:space="preserve">Framework basado en </w:t>
+      </w:r>
+      <w:proofErr w:type="spellStart"/>
+      <w:r>
+        <w:t>hibernate</w:t>
+      </w:r>
+      <w:proofErr w:type="spellEnd"/>
+      <w:r>
+        <w:t xml:space="preserve"> que implementa el estándar JPA</w:t>
+      </w:r>
+    </w:p>
+    <w:p>
+      <w:pPr>
+        <w:pStyle w:val="Heading3"/>
+      </w:pPr>
+      <w:r>
+        <w:t>Spring-</w:t>
+      </w:r>
+      <w:proofErr w:type="spellStart"/>
+      <w:r>
+        <w:t>mvc</w:t>
+      </w:r>
+      <w:proofErr w:type="spellEnd"/>
+      <w:r>
+        <w:t xml:space="preserve"> 5</w:t>
+      </w:r>
+    </w:p>
+    <w:p>
+      <w:r>
+        <w:t xml:space="preserve">Simple </w:t>
+      </w:r>
+      <w:proofErr w:type="spellStart"/>
+      <w:r>
+        <w:t>renderizador</w:t>
+      </w:r>
+      <w:proofErr w:type="spellEnd"/>
+      <w:r>
+        <w:t xml:space="preserve"> </w:t>
+      </w:r>
+      <w:r>
+        <w:t xml:space="preserve">que hace de puente entre </w:t>
+      </w:r>
+      <w:proofErr w:type="spellStart"/>
+      <w:r>
+        <w:t>SpringCore</w:t>
+      </w:r>
+      <w:proofErr w:type="spellEnd"/>
+      <w:r>
+        <w:t xml:space="preserve"> y </w:t>
+      </w:r>
+      <w:proofErr w:type="spellStart"/>
+      <w:r>
+        <w:t>Themeleaf</w:t>
+      </w:r>
+      <w:proofErr w:type="spellEnd"/>
+    </w:p>
+    <w:p>
+      <w:pPr>
+        <w:pStyle w:val="Heading3"/>
+        <w:rPr>
+          <w:lang w:val="en-US"/>
+        </w:rPr>
+      </w:pPr>
+      <w:proofErr w:type="spellStart"/>
+      <w:r>
+        <w:rPr>
+          <w:lang w:val="en-US"/>
+        </w:rPr>
+        <w:t>Themeleaf</w:t>
+      </w:r>
+      <w:proofErr w:type="spellEnd"/>
+    </w:p>
+    <w:p>
+      <w:proofErr w:type="spellStart"/>
+      <w:r>
+        <w:t>Renderizador</w:t>
+      </w:r>
+      <w:proofErr w:type="spellEnd"/>
+      <w:r>
+        <w:t xml:space="preserve"> de </w:t>
+      </w:r>
+      <w:proofErr w:type="spellStart"/>
+      <w:r>
+        <w:t>xml</w:t>
+      </w:r>
+      <w:proofErr w:type="spellEnd"/>
+      <w:r>
+        <w:t xml:space="preserve"> que m</w:t>
+      </w:r>
+      <w:r>
+        <w:t xml:space="preserve">e permite renderizar la aplicación </w:t>
+      </w:r>
+      <w:proofErr w:type="spellStart"/>
+      <w:r>
+        <w:t>javascript</w:t>
+      </w:r>
+      <w:proofErr w:type="spellEnd"/>
+    </w:p>
+    <w:p>
+      <w:pPr>
+        <w:pStyle w:val="Heading3"/>
+      </w:pPr>
+      <w:proofErr w:type="gramStart"/>
+      <w:r>
+        <w:t>Spring  Security</w:t>
+      </w:r>
+      <w:proofErr w:type="gramEnd"/>
+    </w:p>
+    <w:p>
+      <w:r>
+        <w:t xml:space="preserve">Me proporciona la interfaz </w:t>
+      </w:r>
+      <w:proofErr w:type="spellStart"/>
+      <w:r>
+        <w:t>custom</w:t>
+      </w:r>
+      <w:proofErr w:type="spellEnd"/>
+      <w:r>
+        <w:t xml:space="preserve"> </w:t>
+      </w:r>
+      <w:proofErr w:type="spellStart"/>
+      <w:r>
+        <w:t>authentification</w:t>
+      </w:r>
+      <w:proofErr w:type="spellEnd"/>
+      <w:r>
+        <w:t xml:space="preserve"> </w:t>
+      </w:r>
+      <w:proofErr w:type="spellStart"/>
+      <w:r>
+        <w:t>provider</w:t>
+      </w:r>
+      <w:proofErr w:type="spellEnd"/>
+      <w:r>
+        <w:t>.</w:t>
+      </w:r>
+    </w:p>
+    <w:p>
+      <w:pPr>
+        <w:pStyle w:val="Heading3"/>
+      </w:pPr>
+      <w:proofErr w:type="spellStart"/>
+      <w:r>
+        <w:t>SpringBoot</w:t>
+      </w:r>
+      <w:proofErr w:type="spellEnd"/>
+    </w:p>
+    <w:p>
+      <w:r>
+        <w:t xml:space="preserve">Auto configurador de </w:t>
+      </w:r>
+      <w:proofErr w:type="spellStart"/>
+      <w:r>
+        <w:t>spring</w:t>
+      </w:r>
+      <w:proofErr w:type="spellEnd"/>
+      <w:r>
+        <w:t xml:space="preserve"> en base a todos los </w:t>
+      </w:r>
+      <w:proofErr w:type="spellStart"/>
+      <w:r>
+        <w:t>standares</w:t>
+      </w:r>
+      <w:proofErr w:type="spellEnd"/>
+      <w:r>
+        <w:t xml:space="preserve"> lo cual me abstrae de la configuración.</w:t>
+      </w:r>
+    </w:p>
+    <w:p>
+      <w:r>
+        <w:t>Su orientación a microservicios me permite gestionar las consultas</w:t>
+      </w:r>
+    </w:p>
+    <w:p>
+      <w:pPr>
+        <w:ind w:left="360"/>
+      </w:pPr>
+    </w:p>
+    <w:p>
+      <w:pPr>
+        <w:pStyle w:val="Heading2"/>
+      </w:pPr>
+      <w:r>
+        <w:t xml:space="preserve"> Front </w:t>
+      </w:r>
+      <w:proofErr w:type="spellStart"/>
+      <w:r>
+        <w:t>End</w:t>
+      </w:r>
+      <w:proofErr w:type="spellEnd"/>
+    </w:p>
+    <w:p>
+      <w:pPr>
+        <w:pStyle w:val="Heading3"/>
+      </w:pPr>
+      <w:proofErr w:type="spellStart"/>
+      <w:r>
+        <w:t>ReactJS</w:t>
+      </w:r>
+      <w:proofErr w:type="spellEnd"/>
+    </w:p>
+    <w:p>
+      <w:pPr>
+        <w:pStyle w:val="Heading3"/>
+      </w:pPr>
+      <w:proofErr w:type="spellStart"/>
+      <w:r>
+        <w:t>Router</w:t>
+      </w:r>
+      <w:proofErr w:type="spellEnd"/>
+    </w:p>
+    <w:p/>
+    <w:p>
+      <w:pPr>
+        <w:pStyle w:val="Heading3"/>
+      </w:pPr>
+      <w:r>
+        <w:t>Axios2</w:t>
+      </w:r>
+    </w:p>
+    <w:p>
+      <w:r>
+        <w:t xml:space="preserve">Se encarga de las </w:t>
+      </w:r>
+      <w:proofErr w:type="spellStart"/>
+      <w:r>
+        <w:t>las</w:t>
+      </w:r>
+      <w:proofErr w:type="spellEnd"/>
+      <w:r>
+        <w:t xml:space="preserve"> solicitudes asíncronas hacia el </w:t>
+      </w:r>
+      <w:proofErr w:type="spellStart"/>
+      <w:r>
+        <w:t>backEnd</w:t>
+      </w:r>
+      <w:proofErr w:type="spellEnd"/>
+    </w:p>
+    <w:p/>
+    <w:p>
+      <w:pPr>
+        <w:pStyle w:val="Heading1"/>
+      </w:pPr>
+      <w:r>
+        <w:lastRenderedPageBreak/>
+        <w:t>Gestión de riesgos</w:t>
+      </w:r>
+    </w:p>
+    <w:p>
+      <w:r>
+        <w:t>Cargas excesivas del servidor</w:t>
+      </w:r>
+    </w:p>
+    <w:p>
+      <w:pPr>
+        <w:pStyle w:val="Heading2"/>
+        <w:numPr>
+          <w:ilvl w:val="0"/>
+          <w:numId w:val="0"/>
+        </w:numPr>
+        <w:ind w:left="720"/>
+      </w:pPr>
+      <w:r>
+        <w:t>Listado de riesgos</w:t>
+      </w:r>
+    </w:p>
+    <w:p>
+      <w:pPr>
+        <w:pStyle w:val="Heading1"/>
+      </w:pPr>
+    </w:p>
     <w:sectPr>
       <w:pgSz w:w="11906" w:h="16838"/>
       <w:pgMar w:top="1417" w:right="1701" w:bottom="1417" w:left="1701" w:header="720" w:footer="720" w:gutter="0"/>
@@ -4840,8 +5573,8 @@
   <w:abstractNum w:abstractNumId="1" w15:restartNumberingAfterBreak="0">
     <w:nsid w:val="521B0DA3"/>
     <w:multiLevelType w:val="hybridMultilevel"/>
-    <w:tmpl w:val="292619E4"/>
-    <w:lvl w:ilvl="0" w:tplc="82022A2E">
+    <w:tmpl w:val="F5C87B06"/>
+    <w:lvl w:ilvl="0" w:tplc="104A2280">
       <w:start w:val="1"/>
       <w:numFmt w:val="decimal"/>
       <w:pStyle w:val="Heading2"/>
@@ -4850,6 +5583,63 @@
       <w:pPr>
         <w:ind w:left="720" w:hanging="360"/>
       </w:pPr>
+      <w:rPr>
+        <w:rFonts w:ascii="Times New Roman" w:hAnsi="Times New Roman" w:cs="Times New Roman"/>
+        <w:b w:val="0"/>
+        <w:bCs w:val="0"/>
+        <w:i w:val="0"/>
+        <w:iCs w:val="0"/>
+        <w:caps w:val="0"/>
+        <w:smallCaps w:val="0"/>
+        <w:strike w:val="0"/>
+        <w:dstrike w:val="0"/>
+        <w:outline w:val="0"/>
+        <w:shadow w:val="0"/>
+        <w:emboss w:val="0"/>
+        <w:imprint w:val="0"/>
+        <w:noProof w:val="0"/>
+        <w:snapToGrid w:val="0"/>
+        <w:vanish w:val="0"/>
+        <w:color w:val="000000"/>
+        <w:spacing w:val="0"/>
+        <w:w w:val="0"/>
+        <w:kern w:val="0"/>
+        <w:position w:val="0"/>
+        <w:sz w:val="0"/>
+        <w:szCs w:val="0"/>
+        <w:u w:val="none" w:color="000000"/>
+        <w:effect w:val="none"/>
+        <w:bdr w:val="none" w:sz="0" w:space="0" w:color="000000"/>
+        <w:shd w:val="clear" w:color="000000" w:fill="000000"/>
+        <w:vertAlign w:val="baseline"/>
+        <w:em w:val="none"/>
+        <w:lang w:val="x-none" w:eastAsia="x-none" w:bidi="x-none"/>
+        <w:specVanish w:val="0"/>
+        <w14:glow w14:rad="0">
+          <w14:srgbClr w14:val="000000"/>
+        </w14:glow>
+        <w14:shadow w14:blurRad="0" w14:dist="0" w14:dir="0" w14:sx="0" w14:sy="0" w14:kx="0" w14:ky="0" w14:algn="none">
+          <w14:srgbClr w14:val="000000"/>
+        </w14:shadow>
+        <w14:reflection w14:blurRad="0" w14:stA="0" w14:stPos="0" w14:endA="0" w14:endPos="0" w14:dist="0" w14:dir="0" w14:fadeDir="0" w14:sx="0" w14:sy="0" w14:kx="0" w14:ky="0" w14:algn="none"/>
+        <w14:textOutline w14:w="0" w14:cap="rnd" w14:cmpd="sng" w14:algn="ctr">
+          <w14:noFill/>
+          <w14:prstDash w14:val="solid"/>
+          <w14:bevel/>
+        </w14:textOutline>
+        <w14:scene3d>
+          <w14:camera w14:prst="orthographicFront"/>
+          <w14:lightRig w14:rig="threePt" w14:dir="t">
+            <w14:rot w14:lat="0" w14:lon="0" w14:rev="0"/>
+          </w14:lightRig>
+        </w14:scene3d>
+        <w14:props3d w14:extrusionH="0" w14:contourW="0" w14:prstMaterial="none"/>
+        <w14:ligatures w14:val="none"/>
+        <w14:numForm w14:val="default"/>
+        <w14:numSpacing w14:val="default"/>
+        <w14:stylisticSets/>
+        <w14:cntxtAlts w14:val="0"/>
+      </w:rPr>
     </w:lvl>
     <w:lvl w:ilvl="1" w:tplc="0C0A0019">
       <w:start w:val="1"/>
@@ -4927,8 +5717,8 @@
   <w:abstractNum w:abstractNumId="2" w15:restartNumberingAfterBreak="0">
     <w:nsid w:val="56FD035E"/>
     <w:multiLevelType w:val="hybridMultilevel"/>
-    <w:tmpl w:val="DAD0050E"/>
-    <w:lvl w:ilvl="0" w:tplc="0CF455A2">
+    <w:tmpl w:val="238635D8"/>
+    <w:lvl w:ilvl="0" w:tplc="F5E02A28">
       <w:start w:val="1"/>
       <w:numFmt w:val="decimal"/>
       <w:pStyle w:val="Heading1"/>
@@ -5030,6 +5820,12 @@
     <w:abstractNumId w:val="1"/>
   </w:num>
   <w:num w:numId="6">
+    <w:abstractNumId w:val="1"/>
+    <w:lvlOverride w:ilvl="0">
+      <w:startOverride w:val="1"/>
+    </w:lvlOverride>
+  </w:num>
+  <w:num w:numId="7">
     <w:abstractNumId w:val="1"/>
     <w:lvlOverride w:ilvl="0">
       <w:startOverride w:val="1"/>
@@ -5495,7 +6291,6 @@
     <w:next w:val="Normal"/>
     <w:link w:val="Heading3Char"/>
     <w:uiPriority w:val="9"/>
-    <w:semiHidden/>
     <w:unhideWhenUsed/>
     <w:qFormat/>
     <w:rsid w:val="00BE2DC5"/>
@@ -5812,7 +6607,6 @@
     <w:basedOn w:val="DefaultParagraphFont"/>
     <w:link w:val="Heading3"/>
     <w:uiPriority w:val="9"/>
-    <w:semiHidden/>
     <w:rsid w:val="00BE2DC5"/>
     <w:rPr>
       <w:rFonts w:asciiTheme="majorHAnsi" w:eastAsiaTheme="majorEastAsia" w:hAnsiTheme="majorHAnsi" w:cstheme="majorBidi"/>
@@ -6393,7 +7187,7 @@
 </file>
 
 <file path=customXml/itemProps1.xml><?xml version="1.0" encoding="utf-8"?>
-<ds:datastoreItem xmlns:ds="http://schemas.openxmlformats.org/officeDocument/2006/customXml" ds:itemID="{EE290EF5-FC1E-4E92-8D56-F931069F5CDD}">
+<ds:datastoreItem xmlns:ds="http://schemas.openxmlformats.org/officeDocument/2006/customXml" ds:itemID="{EFC7A58B-04CD-4814-960F-37BF98EA6FF6}">
   <ds:schemaRefs>
     <ds:schemaRef ds:uri="http://schemas.openxmlformats.org/officeDocument/2006/bibliography"/>
   </ds:schemaRefs>

</xml_diff>